<commit_message>
Arraignment Template working with conditions. Need to clean up language.
</commit_message>
<xml_diff>
--- a/resources/Templates/Arraignment_Continue_Template.docx
+++ b/resources/Templates/Arraignment_Continue_Template.docx
@@ -257,16 +257,7 @@
           <w:sz w:val="20"/>
           <w:szCs w:val="20"/>
         </w:rPr>
-        <w:t xml:space="preserve">{{ </w:t>
-      </w:r>
-      <w:proofErr w:type="spellStart"/>
-      <w:r>
-        <w:rPr>
-          <w:rFonts w:ascii="Palatino Linotype" w:hAnsi="Palatino Linotype"/>
-          <w:sz w:val="20"/>
-          <w:szCs w:val="20"/>
-        </w:rPr>
-        <w:t>case</w:t>
+        <w:t>{{ case</w:t>
       </w:r>
       <w:proofErr w:type="gramEnd"/>
       <w:r>
@@ -277,7 +268,6 @@
         </w:rPr>
         <w:t>_number</w:t>
       </w:r>
-      <w:proofErr w:type="spellEnd"/>
       <w:r>
         <w:rPr>
           <w:rFonts w:ascii="Palatino Linotype" w:hAnsi="Palatino Linotype"/>
@@ -340,16 +330,7 @@
           <w:sz w:val="20"/>
           <w:szCs w:val="20"/>
         </w:rPr>
-        <w:t xml:space="preserve">{{ </w:t>
-      </w:r>
-      <w:proofErr w:type="spellStart"/>
-      <w:r>
-        <w:rPr>
-          <w:rFonts w:ascii="Palatino Linotype" w:hAnsi="Palatino Linotype"/>
-          <w:sz w:val="20"/>
-          <w:szCs w:val="20"/>
-        </w:rPr>
-        <w:t>defendant</w:t>
+        <w:t>{{ defendant</w:t>
       </w:r>
       <w:proofErr w:type="gramEnd"/>
       <w:r>
@@ -366,16 +347,7 @@
           <w:sz w:val="20"/>
           <w:szCs w:val="20"/>
         </w:rPr>
-        <w:t>first_name</w:t>
-      </w:r>
-      <w:proofErr w:type="spellEnd"/>
-      <w:r>
-        <w:rPr>
-          <w:rFonts w:ascii="Palatino Linotype" w:hAnsi="Palatino Linotype"/>
-          <w:sz w:val="20"/>
-          <w:szCs w:val="20"/>
-        </w:rPr>
-        <w:t xml:space="preserve"> }}</w:t>
+        <w:t>first_name }}</w:t>
       </w:r>
       <w:r>
         <w:rPr>
@@ -391,16 +363,7 @@
           <w:sz w:val="20"/>
           <w:szCs w:val="20"/>
         </w:rPr>
-        <w:t xml:space="preserve">{{ </w:t>
-      </w:r>
-      <w:proofErr w:type="spellStart"/>
-      <w:r>
-        <w:rPr>
-          <w:rFonts w:ascii="Palatino Linotype" w:hAnsi="Palatino Linotype"/>
-          <w:sz w:val="20"/>
-          <w:szCs w:val="20"/>
-        </w:rPr>
-        <w:t>defendant.</w:t>
+        <w:t>{{ defendant.</w:t>
       </w:r>
       <w:r>
         <w:rPr>
@@ -416,16 +379,7 @@
           <w:sz w:val="20"/>
           <w:szCs w:val="20"/>
         </w:rPr>
-        <w:t>name</w:t>
-      </w:r>
-      <w:proofErr w:type="spellEnd"/>
-      <w:r>
-        <w:rPr>
-          <w:rFonts w:ascii="Palatino Linotype" w:hAnsi="Palatino Linotype"/>
-          <w:sz w:val="20"/>
-          <w:szCs w:val="20"/>
-        </w:rPr>
-        <w:t xml:space="preserve"> }}</w:t>
+        <w:t>name }}</w:t>
       </w:r>
       <w:r>
         <w:rPr>
@@ -564,9 +518,9 @@
           <w:sz w:val="20"/>
           <w:szCs w:val="20"/>
         </w:rPr>
-        <w:t xml:space="preserve">% if </w:t>
-      </w:r>
-      <w:proofErr w:type="spellStart"/>
+        <w:t>% if judicial_</w:t>
+      </w:r>
+      <w:proofErr w:type="gramStart"/>
       <w:r>
         <w:rPr>
           <w:rFonts w:ascii="Palatino Linotype" w:hAnsi="Palatino Linotype"/>
@@ -574,9 +528,9 @@
           <w:sz w:val="20"/>
           <w:szCs w:val="20"/>
         </w:rPr>
-        <w:t>judicial_</w:t>
-      </w:r>
-      <w:proofErr w:type="gramStart"/>
+        <w:t>officer.officer</w:t>
+      </w:r>
+      <w:proofErr w:type="gramEnd"/>
       <w:r>
         <w:rPr>
           <w:rFonts w:ascii="Palatino Linotype" w:hAnsi="Palatino Linotype"/>
@@ -584,9 +538,8 @@
           <w:sz w:val="20"/>
           <w:szCs w:val="20"/>
         </w:rPr>
-        <w:t>officer.officer</w:t>
-      </w:r>
-      <w:proofErr w:type="gramEnd"/>
+        <w:t>_</w:t>
+      </w:r>
       <w:r>
         <w:rPr>
           <w:rFonts w:ascii="Palatino Linotype" w:hAnsi="Palatino Linotype"/>
@@ -594,18 +547,8 @@
           <w:sz w:val="20"/>
           <w:szCs w:val="20"/>
         </w:rPr>
-        <w:t>_</w:t>
-      </w:r>
-      <w:r>
-        <w:rPr>
-          <w:rFonts w:ascii="Palatino Linotype" w:hAnsi="Palatino Linotype"/>
-          <w:bCs/>
-          <w:sz w:val="20"/>
-          <w:szCs w:val="20"/>
-        </w:rPr>
         <w:t>type</w:t>
       </w:r>
-      <w:proofErr w:type="spellEnd"/>
       <w:r>
         <w:rPr>
           <w:rFonts w:ascii="Palatino Linotype" w:hAnsi="Palatino Linotype"/>
@@ -724,34 +667,7 @@
           <w:sz w:val="20"/>
           <w:szCs w:val="20"/>
         </w:rPr>
-        <w:t xml:space="preserve">{% </w:t>
-      </w:r>
-      <w:proofErr w:type="spellStart"/>
-      <w:r>
-        <w:rPr>
-          <w:rFonts w:ascii="Palatino Linotype" w:hAnsi="Palatino Linotype"/>
-          <w:sz w:val="20"/>
-          <w:szCs w:val="20"/>
-        </w:rPr>
-        <w:t>elif</w:t>
-      </w:r>
-      <w:proofErr w:type="spellEnd"/>
-      <w:r>
-        <w:rPr>
-          <w:rFonts w:ascii="Palatino Linotype" w:hAnsi="Palatino Linotype"/>
-          <w:sz w:val="20"/>
-          <w:szCs w:val="20"/>
-        </w:rPr>
-        <w:t xml:space="preserve"> </w:t>
-      </w:r>
-      <w:proofErr w:type="spellStart"/>
-      <w:r>
-        <w:rPr>
-          <w:rFonts w:ascii="Palatino Linotype" w:hAnsi="Palatino Linotype"/>
-          <w:sz w:val="20"/>
-          <w:szCs w:val="20"/>
-        </w:rPr>
-        <w:t>judicial_</w:t>
+        <w:t>{% elif judicial_</w:t>
       </w:r>
       <w:proofErr w:type="gramStart"/>
       <w:r>
@@ -777,16 +693,7 @@
           <w:sz w:val="20"/>
           <w:szCs w:val="20"/>
         </w:rPr>
-        <w:t>type</w:t>
-      </w:r>
-      <w:proofErr w:type="spellEnd"/>
-      <w:r>
-        <w:rPr>
-          <w:rFonts w:ascii="Palatino Linotype" w:hAnsi="Palatino Linotype"/>
-          <w:sz w:val="20"/>
-          <w:szCs w:val="20"/>
-        </w:rPr>
-        <w:t xml:space="preserve"> == ‘Judge’ %}</w:t>
+        <w:t>type == ‘Judge’ %}</w:t>
       </w:r>
     </w:p>
     <w:p>
@@ -967,16 +874,7 @@
           <w:sz w:val="20"/>
           <w:szCs w:val="20"/>
         </w:rPr>
-        <w:t xml:space="preserve">{{ </w:t>
-      </w:r>
-      <w:proofErr w:type="spellStart"/>
-      <w:r>
-        <w:rPr>
-          <w:rFonts w:ascii="Palatino Linotype" w:hAnsi="Palatino Linotype"/>
-          <w:sz w:val="20"/>
-          <w:szCs w:val="20"/>
-        </w:rPr>
-        <w:t>appearance</w:t>
+        <w:t>{{ appearance</w:t>
       </w:r>
       <w:proofErr w:type="gramEnd"/>
       <w:r>
@@ -985,16 +883,7 @@
           <w:sz w:val="20"/>
           <w:szCs w:val="20"/>
         </w:rPr>
-        <w:t>_reason</w:t>
-      </w:r>
-      <w:proofErr w:type="spellEnd"/>
-      <w:r>
-        <w:rPr>
-          <w:rFonts w:ascii="Palatino Linotype" w:hAnsi="Palatino Linotype"/>
-          <w:sz w:val="20"/>
-          <w:szCs w:val="20"/>
-        </w:rPr>
-        <w:t xml:space="preserve"> }}</w:t>
+        <w:t>_reason }}</w:t>
       </w:r>
       <w:r>
         <w:rPr>
@@ -1010,25 +899,23 @@
           <w:sz w:val="20"/>
           <w:szCs w:val="20"/>
         </w:rPr>
-        <w:t xml:space="preserve">on {{ </w:t>
-      </w:r>
-      <w:proofErr w:type="spellStart"/>
-      <w:r>
-        <w:rPr>
-          <w:rFonts w:ascii="Palatino Linotype" w:hAnsi="Palatino Linotype"/>
-          <w:sz w:val="20"/>
-          <w:szCs w:val="20"/>
-        </w:rPr>
-        <w:t>plea_trial_date</w:t>
-      </w:r>
-      <w:proofErr w:type="spellEnd"/>
-      <w:r>
-        <w:rPr>
-          <w:rFonts w:ascii="Palatino Linotype" w:hAnsi="Palatino Linotype"/>
-          <w:sz w:val="20"/>
-          <w:szCs w:val="20"/>
-        </w:rPr>
-        <w:t xml:space="preserve"> }}.</w:t>
+        <w:t>on {{ plea_trial_date }}</w:t>
+      </w:r>
+      <w:r>
+        <w:rPr>
+          <w:rFonts w:ascii="Palatino Linotype" w:hAnsi="Palatino Linotype"/>
+          <w:sz w:val="20"/>
+          <w:szCs w:val="20"/>
+        </w:rPr>
+        <w:t xml:space="preserve"> but requires additional time to {{ continuance_conditions.continuance_reason  }}</w:t>
+      </w:r>
+      <w:r>
+        <w:rPr>
+          <w:rFonts w:ascii="Palatino Linotype" w:hAnsi="Palatino Linotype"/>
+          <w:sz w:val="20"/>
+          <w:szCs w:val="20"/>
+        </w:rPr>
+        <w:t>.</w:t>
       </w:r>
       <w:r>
         <w:rPr>
@@ -1044,7 +931,33 @@
           <w:sz w:val="20"/>
           <w:szCs w:val="20"/>
         </w:rPr>
-        <w:t>Therefore, the Court orders the following:</w:t>
+        <w:t xml:space="preserve">Therefore, the </w:t>
+      </w:r>
+      <w:r>
+        <w:rPr>
+          <w:rFonts w:ascii="Palatino Linotype" w:hAnsi="Palatino Linotype"/>
+          <w:sz w:val="20"/>
+          <w:szCs w:val="20"/>
+        </w:rPr>
+        <w:t xml:space="preserve">defendant shall appear for arraignment at 8:00 a.m. on </w:t>
+      </w:r>
+      <w:proofErr w:type="gramStart"/>
+      <w:r>
+        <w:rPr>
+          <w:rFonts w:ascii="Palatino Linotype" w:hAnsi="Palatino Linotype"/>
+          <w:sz w:val="20"/>
+          <w:szCs w:val="20"/>
+        </w:rPr>
+        <w:t>{{ continuance_conditions.new</w:t>
+      </w:r>
+      <w:proofErr w:type="gramEnd"/>
+      <w:r>
+        <w:rPr>
+          <w:rFonts w:ascii="Palatino Linotype" w:hAnsi="Palatino Linotype"/>
+          <w:sz w:val="20"/>
+          <w:szCs w:val="20"/>
+        </w:rPr>
+        <w:t>_arraignment_date }}.</w:t>
       </w:r>
       <w:r>
         <w:rPr>
@@ -1208,16 +1121,7 @@
           <w:sz w:val="20"/>
           <w:szCs w:val="20"/>
         </w:rPr>
-        <w:t xml:space="preserve">{{ </w:t>
-      </w:r>
-      <w:proofErr w:type="spellStart"/>
-      <w:r>
-        <w:rPr>
-          <w:rFonts w:ascii="Palatino Linotype" w:hAnsi="Palatino Linotype"/>
-          <w:sz w:val="20"/>
-          <w:szCs w:val="20"/>
-        </w:rPr>
-        <w:t>judicial</w:t>
+        <w:t>{{ judicial</w:t>
       </w:r>
       <w:proofErr w:type="gramEnd"/>
       <w:r>
@@ -1234,33 +1138,15 @@
           <w:sz w:val="20"/>
           <w:szCs w:val="20"/>
         </w:rPr>
-        <w:t>type</w:t>
-      </w:r>
-      <w:proofErr w:type="spellEnd"/>
-      <w:r>
-        <w:rPr>
-          <w:rFonts w:ascii="Palatino Linotype" w:hAnsi="Palatino Linotype"/>
-          <w:sz w:val="20"/>
-          <w:szCs w:val="20"/>
-        </w:rPr>
-        <w:t xml:space="preserve"> }} </w:t>
-      </w:r>
-      <w:r>
-        <w:rPr>
-          <w:rFonts w:ascii="Palatino Linotype" w:hAnsi="Palatino Linotype"/>
-          <w:sz w:val="20"/>
-          <w:szCs w:val="20"/>
-        </w:rPr>
-        <w:t xml:space="preserve">{{ </w:t>
-      </w:r>
-      <w:proofErr w:type="spellStart"/>
-      <w:r>
-        <w:rPr>
-          <w:rFonts w:ascii="Palatino Linotype" w:hAnsi="Palatino Linotype"/>
-          <w:sz w:val="20"/>
-          <w:szCs w:val="20"/>
-        </w:rPr>
-        <w:t>judicial_officer</w:t>
+        <w:t xml:space="preserve">type }} </w:t>
+      </w:r>
+      <w:r>
+        <w:rPr>
+          <w:rFonts w:ascii="Palatino Linotype" w:hAnsi="Palatino Linotype"/>
+          <w:sz w:val="20"/>
+          <w:szCs w:val="20"/>
+        </w:rPr>
+        <w:t>{{ judicial_officer</w:t>
       </w:r>
       <w:r>
         <w:rPr>
@@ -1270,7 +1156,6 @@
         </w:rPr>
         <w:t>.first_name</w:t>
       </w:r>
-      <w:proofErr w:type="spellEnd"/>
       <w:r>
         <w:rPr>
           <w:rFonts w:ascii="Palatino Linotype" w:hAnsi="Palatino Linotype"/>
@@ -1293,25 +1178,7 @@
           <w:sz w:val="20"/>
           <w:szCs w:val="20"/>
         </w:rPr>
-        <w:t xml:space="preserve">{{ </w:t>
-      </w:r>
-      <w:proofErr w:type="spellStart"/>
-      <w:r>
-        <w:rPr>
-          <w:rFonts w:ascii="Palatino Linotype" w:hAnsi="Palatino Linotype"/>
-          <w:sz w:val="20"/>
-          <w:szCs w:val="20"/>
-        </w:rPr>
-        <w:t>judicial_officer.last_name</w:t>
-      </w:r>
-      <w:proofErr w:type="spellEnd"/>
-      <w:r>
-        <w:rPr>
-          <w:rFonts w:ascii="Palatino Linotype" w:hAnsi="Palatino Linotype"/>
-          <w:sz w:val="20"/>
-          <w:szCs w:val="20"/>
-        </w:rPr>
-        <w:t xml:space="preserve"> }}</w:t>
+        <w:t>{{ judicial_officer.last_name }}</w:t>
       </w:r>
     </w:p>
     <w:p>
@@ -1399,52 +1266,16 @@
           <w:sz w:val="16"/>
           <w:szCs w:val="16"/>
         </w:rPr>
-        <w:t xml:space="preserve">{{ </w:t>
-      </w:r>
-      <w:proofErr w:type="spellStart"/>
+        <w:t>{{ defendant</w:t>
+      </w:r>
+      <w:proofErr w:type="gramEnd"/>
       <w:r>
         <w:rPr>
           <w:rFonts w:ascii="Palatino Linotype" w:hAnsi="Palatino Linotype"/>
           <w:sz w:val="16"/>
           <w:szCs w:val="16"/>
         </w:rPr>
-        <w:t>defendant</w:t>
-      </w:r>
-      <w:proofErr w:type="gramEnd"/>
-      <w:r>
-        <w:rPr>
-          <w:rFonts w:ascii="Palatino Linotype" w:hAnsi="Palatino Linotype"/>
-          <w:sz w:val="16"/>
-          <w:szCs w:val="16"/>
-        </w:rPr>
-        <w:t>.first_name</w:t>
-      </w:r>
-      <w:proofErr w:type="spellEnd"/>
-      <w:r>
-        <w:rPr>
-          <w:rFonts w:ascii="Palatino Linotype" w:hAnsi="Palatino Linotype"/>
-          <w:sz w:val="16"/>
-          <w:szCs w:val="16"/>
-        </w:rPr>
-        <w:t xml:space="preserve"> }} {{ </w:t>
-      </w:r>
-      <w:proofErr w:type="spellStart"/>
-      <w:r>
-        <w:rPr>
-          <w:rFonts w:ascii="Palatino Linotype" w:hAnsi="Palatino Linotype"/>
-          <w:sz w:val="16"/>
-          <w:szCs w:val="16"/>
-        </w:rPr>
-        <w:t>defendant.last_name</w:t>
-      </w:r>
-      <w:proofErr w:type="spellEnd"/>
-      <w:r>
-        <w:rPr>
-          <w:rFonts w:ascii="Palatino Linotype" w:hAnsi="Palatino Linotype"/>
-          <w:sz w:val="16"/>
-          <w:szCs w:val="16"/>
-        </w:rPr>
-        <w:t>}}: PS     OM     EM; Community Control: PS    EM; County Jail: PS   EM;</w:t>
+        <w:t>.first_name }} {{ defendant.last_name}}: PS     OM     EM; Community Control: PS    EM; County Jail: PS   EM;</w:t>
       </w:r>
     </w:p>
     <w:sectPr>
@@ -1660,9 +1491,9 @@
         <w:sz w:val="20"/>
         <w:szCs w:val="20"/>
       </w:rPr>
-      <w:t xml:space="preserve">% if </w:t>
+      <w:t>% if judicial_</w:t>
     </w:r>
-    <w:proofErr w:type="spellStart"/>
+    <w:proofErr w:type="gramStart"/>
     <w:r>
       <w:rPr>
         <w:rFonts w:ascii="Palatino Linotype" w:hAnsi="Palatino Linotype"/>
@@ -1670,9 +1501,9 @@
         <w:sz w:val="20"/>
         <w:szCs w:val="20"/>
       </w:rPr>
-      <w:t>judicial_</w:t>
+      <w:t>officer.officer</w:t>
     </w:r>
-    <w:proofErr w:type="gramStart"/>
+    <w:proofErr w:type="gramEnd"/>
     <w:r>
       <w:rPr>
         <w:rFonts w:ascii="Palatino Linotype" w:hAnsi="Palatino Linotype"/>
@@ -1680,9 +1511,8 @@
         <w:sz w:val="20"/>
         <w:szCs w:val="20"/>
       </w:rPr>
-      <w:t>officer.officer</w:t>
+      <w:t xml:space="preserve">_type  ==  ‘Magistrate’ %}Magistrate Decision – </w:t>
     </w:r>
-    <w:proofErr w:type="gramEnd"/>
     <w:r>
       <w:rPr>
         <w:rFonts w:ascii="Palatino Linotype" w:hAnsi="Palatino Linotype"/>
@@ -1690,9 +1520,8 @@
         <w:sz w:val="20"/>
         <w:szCs w:val="20"/>
       </w:rPr>
-      <w:t>_type</w:t>
+      <w:t>Failure To Appear</w:t>
     </w:r>
-    <w:proofErr w:type="spellEnd"/>
     <w:r>
       <w:rPr>
         <w:rFonts w:ascii="Palatino Linotype" w:hAnsi="Palatino Linotype"/>
@@ -1700,12 +1529,19 @@
         <w:sz w:val="20"/>
         <w:szCs w:val="20"/>
       </w:rPr>
-      <w:t xml:space="preserve">  ==  ‘Magistrate’ %}Magistrate Decision – </w:t>
+      <w:t xml:space="preserve"> Entry</w:t>
     </w:r>
     <w:r>
       <w:rPr>
         <w:rFonts w:ascii="Palatino Linotype" w:hAnsi="Palatino Linotype"/>
-        <w:bCs/>
+        <w:sz w:val="20"/>
+        <w:szCs w:val="20"/>
+      </w:rPr>
+      <w:t>{% elif judicial_officer.officer_type == ‘Judge’ %}</w:t>
+    </w:r>
+    <w:r>
+      <w:rPr>
+        <w:rFonts w:ascii="Palatino Linotype" w:hAnsi="Palatino Linotype"/>
         <w:sz w:val="20"/>
         <w:szCs w:val="20"/>
       </w:rPr>
@@ -1714,89 +1550,10 @@
     <w:r>
       <w:rPr>
         <w:rFonts w:ascii="Palatino Linotype" w:hAnsi="Palatino Linotype"/>
-        <w:bCs/>
         <w:sz w:val="20"/>
         <w:szCs w:val="20"/>
       </w:rPr>
-      <w:t xml:space="preserve"> Entry</w:t>
-    </w:r>
-    <w:r>
-      <w:rPr>
-        <w:rFonts w:ascii="Palatino Linotype" w:hAnsi="Palatino Linotype"/>
-        <w:sz w:val="20"/>
-        <w:szCs w:val="20"/>
-      </w:rPr>
-      <w:t xml:space="preserve">{% </w:t>
-    </w:r>
-    <w:proofErr w:type="spellStart"/>
-    <w:r>
-      <w:rPr>
-        <w:rFonts w:ascii="Palatino Linotype" w:hAnsi="Palatino Linotype"/>
-        <w:sz w:val="20"/>
-        <w:szCs w:val="20"/>
-      </w:rPr>
-      <w:t>elif</w:t>
-    </w:r>
-    <w:proofErr w:type="spellEnd"/>
-    <w:r>
-      <w:rPr>
-        <w:rFonts w:ascii="Palatino Linotype" w:hAnsi="Palatino Linotype"/>
-        <w:sz w:val="20"/>
-        <w:szCs w:val="20"/>
-      </w:rPr>
-      <w:t xml:space="preserve"> </w:t>
-    </w:r>
-    <w:proofErr w:type="spellStart"/>
-    <w:r>
-      <w:rPr>
-        <w:rFonts w:ascii="Palatino Linotype" w:hAnsi="Palatino Linotype"/>
-        <w:sz w:val="20"/>
-        <w:szCs w:val="20"/>
-      </w:rPr>
-      <w:t>judicial_officer.officer_type</w:t>
-    </w:r>
-    <w:proofErr w:type="spellEnd"/>
-    <w:r>
-      <w:rPr>
-        <w:rFonts w:ascii="Palatino Linotype" w:hAnsi="Palatino Linotype"/>
-        <w:sz w:val="20"/>
-        <w:szCs w:val="20"/>
-      </w:rPr>
-      <w:t xml:space="preserve"> == ‘Judge’ %}</w:t>
-    </w:r>
-    <w:r>
-      <w:rPr>
-        <w:rFonts w:ascii="Palatino Linotype" w:hAnsi="Palatino Linotype"/>
-        <w:sz w:val="20"/>
-        <w:szCs w:val="20"/>
-      </w:rPr>
-      <w:t>Failure To Appear</w:t>
-    </w:r>
-    <w:r>
-      <w:rPr>
-        <w:rFonts w:ascii="Palatino Linotype" w:hAnsi="Palatino Linotype"/>
-        <w:sz w:val="20"/>
-        <w:szCs w:val="20"/>
-      </w:rPr>
-      <w:t xml:space="preserve"> Judgment Entry{% endif %} {{ </w:t>
-    </w:r>
-    <w:proofErr w:type="spellStart"/>
-    <w:r>
-      <w:rPr>
-        <w:rFonts w:ascii="Palatino Linotype" w:hAnsi="Palatino Linotype"/>
-        <w:sz w:val="20"/>
-        <w:szCs w:val="20"/>
-      </w:rPr>
-      <w:t>case_number</w:t>
-    </w:r>
-    <w:proofErr w:type="spellEnd"/>
-    <w:r>
-      <w:rPr>
-        <w:rFonts w:ascii="Palatino Linotype" w:hAnsi="Palatino Linotype"/>
-        <w:sz w:val="20"/>
-        <w:szCs w:val="20"/>
-      </w:rPr>
-      <w:t xml:space="preserve"> </w:t>
+      <w:t xml:space="preserve"> Judgment Entry{% endif %} {{ case_number </w:t>
     </w:r>
     <w:r>
       <w:rPr>

</xml_diff>

<commit_message>
Updated template for arraignment continuance.
</commit_message>
<xml_diff>
--- a/resources/Templates/Arraignment_Continue_Template.docx
+++ b/resources/Templates/Arraignment_Continue_Template.docx
@@ -865,73 +865,135 @@
         </w:rPr>
         <w:t>.</w:t>
       </w:r>
-      <w:r>
-        <w:rPr>
-          <w:rFonts w:ascii="Palatino Linotype" w:hAnsi="Palatino Linotype"/>
-          <w:sz w:val="20"/>
-          <w:szCs w:val="20"/>
-        </w:rPr>
-        <w:t xml:space="preserve"> </w:t>
-      </w:r>
-      <w:r>
-        <w:rPr>
-          <w:rFonts w:ascii="Palatino Linotype" w:hAnsi="Palatino Linotype"/>
-          <w:sz w:val="20"/>
-          <w:szCs w:val="20"/>
-        </w:rPr>
-        <w:t>{% if continuance_conditions.continuance_reason == ‘to arrange for an interpreter for defendant’ %}Therefore, the defendant shall appear for arraignment on ______________________ at _______________. {% else %}</w:t>
-      </w:r>
-      <w:r>
-        <w:rPr>
-          <w:rFonts w:ascii="Palatino Linotype" w:hAnsi="Palatino Linotype"/>
-          <w:sz w:val="20"/>
-          <w:szCs w:val="20"/>
-        </w:rPr>
-        <w:t xml:space="preserve">Therefore, the </w:t>
-      </w:r>
-      <w:r>
-        <w:rPr>
-          <w:rFonts w:ascii="Palatino Linotype" w:hAnsi="Palatino Linotype"/>
-          <w:sz w:val="20"/>
-          <w:szCs w:val="20"/>
-        </w:rPr>
-        <w:t>defendant shall appear for arraignment at 8:00 a.m. on {{ continuance_conditions.new_arraignment_date }}.</w:t>
-      </w:r>
-      <w:r>
-        <w:rPr>
-          <w:rFonts w:ascii="Palatino Linotype" w:hAnsi="Palatino Linotype"/>
-          <w:sz w:val="20"/>
-          <w:szCs w:val="20"/>
-        </w:rPr>
-        <w:t>{% endif %}</w:t>
-      </w:r>
-      <w:r>
-        <w:rPr>
-          <w:rFonts w:ascii="Palatino Linotype" w:hAnsi="Palatino Linotype"/>
-          <w:sz w:val="20"/>
-          <w:szCs w:val="20"/>
-        </w:rPr>
-        <w:t xml:space="preserve"> </w:t>
-      </w:r>
     </w:p>
     <w:p>
       <w:pPr>
         <w:tabs>
           <w:tab w:val="center" w:pos="4680"/>
         </w:tabs>
-        <w:rPr>
-          <w:rFonts w:ascii="Palatino Linotype" w:hAnsi="Palatino Linotype"/>
-          <w:sz w:val="20"/>
-          <w:szCs w:val="20"/>
-        </w:rPr>
-      </w:pPr>
-      <w:r>
-        <w:rPr>
-          <w:rFonts w:ascii="Palatino Linotype" w:hAnsi="Palatino Linotype"/>
-          <w:sz w:val="20"/>
-          <w:szCs w:val="20"/>
-        </w:rPr>
-        <w:t xml:space="preserve">     </w:t>
+        <w:jc w:val="both"/>
+        <w:rPr>
+          <w:rFonts w:ascii="Palatino Linotype" w:hAnsi="Palatino Linotype"/>
+          <w:sz w:val="20"/>
+          <w:szCs w:val="20"/>
+        </w:rPr>
+      </w:pPr>
+    </w:p>
+    <w:p>
+      <w:pPr>
+        <w:tabs>
+          <w:tab w:val="center" w:pos="4680"/>
+        </w:tabs>
+        <w:jc w:val="both"/>
+        <w:rPr>
+          <w:rFonts w:ascii="Palatino Linotype" w:hAnsi="Palatino Linotype"/>
+          <w:sz w:val="20"/>
+          <w:szCs w:val="20"/>
+        </w:rPr>
+      </w:pPr>
+      <w:r>
+        <w:rPr>
+          <w:rFonts w:ascii="Palatino Linotype" w:hAnsi="Palatino Linotype"/>
+          <w:sz w:val="20"/>
+          <w:szCs w:val="20"/>
+        </w:rPr>
+        <w:t>{% if continuance_conditions.continuance_reason == ‘to arrange for an interpreter for defendant’ %}The defendant shall appear for arraignment on ______________________</w:t>
+      </w:r>
+      <w:r>
+        <w:rPr>
+          <w:rFonts w:ascii="Palatino Linotype" w:hAnsi="Palatino Linotype"/>
+          <w:sz w:val="20"/>
+          <w:szCs w:val="20"/>
+        </w:rPr>
+        <w:t>_</w:t>
+      </w:r>
+      <w:r>
+        <w:rPr>
+          <w:rFonts w:ascii="Palatino Linotype" w:hAnsi="Palatino Linotype"/>
+          <w:sz w:val="20"/>
+          <w:szCs w:val="20"/>
+        </w:rPr>
+        <w:t>_____</w:t>
+      </w:r>
+      <w:r>
+        <w:rPr>
+          <w:rFonts w:ascii="Palatino Linotype" w:hAnsi="Palatino Linotype"/>
+          <w:sz w:val="20"/>
+          <w:szCs w:val="20"/>
+        </w:rPr>
+        <w:t>______</w:t>
+      </w:r>
+      <w:r>
+        <w:rPr>
+          <w:rFonts w:ascii="Palatino Linotype" w:hAnsi="Palatino Linotype"/>
+          <w:sz w:val="20"/>
+          <w:szCs w:val="20"/>
+        </w:rPr>
+        <w:t xml:space="preserve"> at _______________. {% else %}</w:t>
+      </w:r>
+      <w:r>
+        <w:rPr>
+          <w:rFonts w:ascii="Palatino Linotype" w:hAnsi="Palatino Linotype"/>
+          <w:sz w:val="20"/>
+          <w:szCs w:val="20"/>
+        </w:rPr>
+        <w:t xml:space="preserve">The </w:t>
+      </w:r>
+      <w:r>
+        <w:rPr>
+          <w:rFonts w:ascii="Palatino Linotype" w:hAnsi="Palatino Linotype"/>
+          <w:sz w:val="20"/>
+          <w:szCs w:val="20"/>
+        </w:rPr>
+        <w:t>defendant shall appear for arraignment at 8:00 a.m. on {{ continuance_conditions.new_arraignment_date }}.</w:t>
+      </w:r>
+      <w:r>
+        <w:rPr>
+          <w:rFonts w:ascii="Palatino Linotype" w:hAnsi="Palatino Linotype"/>
+          <w:sz w:val="20"/>
+          <w:szCs w:val="20"/>
+        </w:rPr>
+        <w:t>{% endif %}</w:t>
+      </w:r>
+      <w:r>
+        <w:rPr>
+          <w:rFonts w:ascii="Palatino Linotype" w:hAnsi="Palatino Linotype"/>
+          <w:sz w:val="20"/>
+          <w:szCs w:val="20"/>
+        </w:rPr>
+        <w:t xml:space="preserve"> </w:t>
+      </w:r>
+    </w:p>
+    <w:p>
+      <w:pPr>
+        <w:tabs>
+          <w:tab w:val="center" w:pos="4680"/>
+        </w:tabs>
+        <w:rPr>
+          <w:rFonts w:ascii="Palatino Linotype" w:hAnsi="Palatino Linotype"/>
+          <w:sz w:val="20"/>
+          <w:szCs w:val="20"/>
+        </w:rPr>
+      </w:pPr>
+    </w:p>
+    <w:p>
+      <w:pPr>
+        <w:tabs>
+          <w:tab w:val="center" w:pos="4680"/>
+        </w:tabs>
+        <w:rPr>
+          <w:rFonts w:ascii="Palatino Linotype" w:hAnsi="Palatino Linotype"/>
+          <w:sz w:val="20"/>
+          <w:szCs w:val="20"/>
+        </w:rPr>
+      </w:pPr>
+      <w:r>
+        <w:rPr>
+          <w:rFonts w:ascii="Palatino Linotype" w:hAnsi="Palatino Linotype"/>
+          <w:sz w:val="20"/>
+          <w:szCs w:val="20"/>
+        </w:rPr>
+        <w:t xml:space="preserve"> </w:t>
       </w:r>
     </w:p>
     <w:p>
@@ -1154,18 +1216,10 @@
         </w:tabs>
         <w:rPr>
           <w:rFonts w:ascii="Palatino Linotype" w:hAnsi="Palatino Linotype"/>
-          <w:sz w:val="16"/>
-          <w:szCs w:val="16"/>
-        </w:rPr>
-      </w:pPr>
-      <w:r>
-        <w:rPr>
-          <w:rFonts w:ascii="Palatino Linotype" w:hAnsi="Palatino Linotype"/>
-          <w:sz w:val="16"/>
-          <w:szCs w:val="16"/>
-        </w:rPr>
-        <w:t>Copies served by Dep. Clerk ___________________________ on the following date ____________________ to:</w:t>
-      </w:r>
+          <w:sz w:val="20"/>
+          <w:szCs w:val="20"/>
+        </w:rPr>
+      </w:pPr>
     </w:p>
     <w:p>
       <w:pPr>
@@ -1183,6 +1237,124 @@
         </w:tabs>
         <w:rPr>
           <w:rFonts w:ascii="Palatino Linotype" w:hAnsi="Palatino Linotype"/>
+          <w:sz w:val="20"/>
+          <w:szCs w:val="20"/>
+        </w:rPr>
+      </w:pPr>
+    </w:p>
+    <w:p>
+      <w:pPr>
+        <w:tabs>
+          <w:tab w:val="left" w:pos="-1080"/>
+          <w:tab w:val="left" w:pos="-720"/>
+          <w:tab w:val="left" w:pos="0"/>
+          <w:tab w:val="left" w:pos="720"/>
+          <w:tab w:val="left" w:pos="1440"/>
+          <w:tab w:val="left" w:pos="2160"/>
+          <w:tab w:val="left" w:pos="2880"/>
+          <w:tab w:val="left" w:pos="3600"/>
+          <w:tab w:val="left" w:pos="4320"/>
+          <w:tab w:val="left" w:pos="4680"/>
+        </w:tabs>
+        <w:rPr>
+          <w:rFonts w:ascii="Palatino Linotype" w:hAnsi="Palatino Linotype"/>
+          <w:sz w:val="20"/>
+          <w:szCs w:val="20"/>
+        </w:rPr>
+      </w:pPr>
+      <w:r>
+        <w:rPr>
+          <w:rFonts w:ascii="Palatino Linotype" w:hAnsi="Palatino Linotype"/>
+          <w:sz w:val="20"/>
+          <w:szCs w:val="20"/>
+        </w:rPr>
+        <w:t>{% if continuance_conditions.continuance_reason == ‘to arrange for an interpreter for defendant’ %}</w:t>
+      </w:r>
+      <w:r>
+        <w:rPr>
+          <w:rFonts w:ascii="Palatino Linotype" w:hAnsi="Palatino Linotype"/>
+          <w:b/>
+          <w:bCs/>
+          <w:sz w:val="20"/>
+          <w:szCs w:val="20"/>
+        </w:rPr>
+        <w:t>Language of Interpreter</w:t>
+      </w:r>
+      <w:r>
+        <w:rPr>
+          <w:rFonts w:ascii="Palatino Linotype" w:hAnsi="Palatino Linotype"/>
+          <w:sz w:val="20"/>
+          <w:szCs w:val="20"/>
+        </w:rPr>
+        <w:t>: __________________________.</w:t>
+      </w:r>
+      <w:r>
+        <w:rPr>
+          <w:rFonts w:ascii="Palatino Linotype" w:hAnsi="Palatino Linotype"/>
+          <w:sz w:val="20"/>
+          <w:szCs w:val="20"/>
+        </w:rPr>
+        <w:t>{% endif %}</w:t>
+      </w:r>
+    </w:p>
+    <w:p>
+      <w:pPr>
+        <w:tabs>
+          <w:tab w:val="left" w:pos="-1080"/>
+          <w:tab w:val="left" w:pos="-720"/>
+          <w:tab w:val="left" w:pos="0"/>
+          <w:tab w:val="left" w:pos="720"/>
+          <w:tab w:val="left" w:pos="1440"/>
+          <w:tab w:val="left" w:pos="2160"/>
+          <w:tab w:val="left" w:pos="2880"/>
+          <w:tab w:val="left" w:pos="3600"/>
+          <w:tab w:val="left" w:pos="4320"/>
+          <w:tab w:val="left" w:pos="4680"/>
+        </w:tabs>
+        <w:rPr>
+          <w:rFonts w:ascii="Palatino Linotype" w:hAnsi="Palatino Linotype"/>
+          <w:sz w:val="20"/>
+          <w:szCs w:val="20"/>
+        </w:rPr>
+      </w:pPr>
+    </w:p>
+    <w:p>
+      <w:pPr>
+        <w:tabs>
+          <w:tab w:val="left" w:pos="-1080"/>
+          <w:tab w:val="left" w:pos="-720"/>
+          <w:tab w:val="left" w:pos="0"/>
+          <w:tab w:val="left" w:pos="720"/>
+          <w:tab w:val="left" w:pos="1440"/>
+          <w:tab w:val="left" w:pos="2160"/>
+          <w:tab w:val="left" w:pos="2880"/>
+          <w:tab w:val="left" w:pos="3600"/>
+          <w:tab w:val="left" w:pos="4320"/>
+          <w:tab w:val="left" w:pos="4680"/>
+        </w:tabs>
+        <w:rPr>
+          <w:rFonts w:ascii="Palatino Linotype" w:hAnsi="Palatino Linotype"/>
+          <w:sz w:val="20"/>
+          <w:szCs w:val="20"/>
+        </w:rPr>
+      </w:pPr>
+    </w:p>
+    <w:p>
+      <w:pPr>
+        <w:tabs>
+          <w:tab w:val="left" w:pos="-1080"/>
+          <w:tab w:val="left" w:pos="-720"/>
+          <w:tab w:val="left" w:pos="0"/>
+          <w:tab w:val="left" w:pos="720"/>
+          <w:tab w:val="left" w:pos="1440"/>
+          <w:tab w:val="left" w:pos="2160"/>
+          <w:tab w:val="left" w:pos="2880"/>
+          <w:tab w:val="left" w:pos="3600"/>
+          <w:tab w:val="left" w:pos="4320"/>
+          <w:tab w:val="left" w:pos="4680"/>
+        </w:tabs>
+        <w:rPr>
+          <w:rFonts w:ascii="Palatino Linotype" w:hAnsi="Palatino Linotype"/>
           <w:sz w:val="16"/>
           <w:szCs w:val="16"/>
         </w:rPr>
@@ -1193,16 +1365,41 @@
           <w:sz w:val="16"/>
           <w:szCs w:val="16"/>
         </w:rPr>
+        <w:t>Copies served by Dep. Clerk ___________________________ on the following date ____________________ to:</w:t>
+      </w:r>
+    </w:p>
+    <w:p>
+      <w:pPr>
+        <w:tabs>
+          <w:tab w:val="left" w:pos="-1080"/>
+          <w:tab w:val="left" w:pos="-720"/>
+          <w:tab w:val="left" w:pos="0"/>
+          <w:tab w:val="left" w:pos="720"/>
+          <w:tab w:val="left" w:pos="1440"/>
+          <w:tab w:val="left" w:pos="2160"/>
+          <w:tab w:val="left" w:pos="2880"/>
+          <w:tab w:val="left" w:pos="3600"/>
+          <w:tab w:val="left" w:pos="4320"/>
+          <w:tab w:val="left" w:pos="4680"/>
+        </w:tabs>
+        <w:rPr>
+          <w:rFonts w:ascii="Palatino Linotype" w:hAnsi="Palatino Linotype"/>
+          <w:sz w:val="16"/>
+          <w:szCs w:val="16"/>
+        </w:rPr>
+      </w:pPr>
+      <w:r>
+        <w:rPr>
+          <w:rFonts w:ascii="Palatino Linotype" w:hAnsi="Palatino Linotype"/>
+          <w:sz w:val="16"/>
+          <w:szCs w:val="16"/>
+        </w:rPr>
         <w:t>Prosecutor’s Office: PS    OM     EM; Defendant’s Attorney: PS     OM     EM; {{ defendant.first_name }} {{ defendant.last_name}}: PS     OM     EM; Community Control: PS    EM; County Jail: PS   EM;</w:t>
       </w:r>
     </w:p>
     <w:sectPr>
-      <w:headerReference w:type="even" r:id="rId8"/>
-      <w:headerReference w:type="default" r:id="rId9"/>
-      <w:footerReference w:type="even" r:id="rId10"/>
-      <w:footerReference w:type="default" r:id="rId11"/>
-      <w:headerReference w:type="first" r:id="rId12"/>
-      <w:footerReference w:type="first" r:id="rId13"/>
+      <w:headerReference w:type="default" r:id="rId8"/>
+      <w:footerReference w:type="default" r:id="rId9"/>
       <w:pgSz w:w="12240" w:h="15840"/>
       <w:pgMar w:top="1440" w:right="1080" w:bottom="1440" w:left="1080" w:header="720" w:footer="720" w:gutter="0"/>
       <w:cols w:space="720"/>
@@ -1233,16 +1430,6 @@
 </file>
 
 <file path=word/footer1.xml><?xml version="1.0" encoding="utf-8"?>
-<w:ftr xmlns:wpc="http://schemas.microsoft.com/office/word/2010/wordprocessingCanvas" xmlns:cx="http://schemas.microsoft.com/office/drawing/2014/chartex" xmlns:cx1="http://schemas.microsoft.com/office/drawing/2015/9/8/chartex" xmlns:cx2="http://schemas.microsoft.com/office/drawing/2015/10/21/chartex" xmlns:cx3="http://schemas.microsoft.com/office/drawing/2016/5/9/chartex" xmlns:cx4="http://schemas.microsoft.com/office/drawing/2016/5/10/chartex" xmlns:cx5="http://schemas.microsoft.com/office/drawing/2016/5/11/chartex" xmlns:cx6="http://schemas.microsoft.com/office/drawing/2016/5/12/chartex" xmlns:cx7="http://schemas.microsoft.com/office/drawing/2016/5/13/chartex" xmlns:cx8="http://schemas.microsoft.com/office/drawing/2016/5/14/chartex" xmlns:mc="http://schemas.openxmlformats.org/markup-compatibility/2006" xmlns:aink="http://schemas.microsoft.com/office/drawing/2016/ink" xmlns:am3d="http://schemas.microsoft.com/office/drawing/2017/model3d" xmlns:o="urn:schemas-microsoft-com:office:office" xmlns:oel="http://schemas.microsoft.com/office/2019/extlst" xmlns:r="http://schemas.openxmlformats.org/officeDocument/2006/relationships" xmlns:m="http://schemas.openxmlformats.org/officeDocument/2006/math" xmlns:v="urn:schemas-microsoft-com:vml" xmlns:wp14="http://schemas.microsoft.com/office/word/2010/wordprocessingDrawing" xmlns:wp="http://schemas.openxmlformats.org/drawingml/2006/wordprocessingDrawing" xmlns:w10="urn:schemas-microsoft-com:office:word" xmlns:w="http://schemas.openxmlformats.org/wordprocessingml/2006/main" xmlns:w14="http://schemas.microsoft.com/office/word/2010/wordml" xmlns:w15="http://schemas.microsoft.com/office/word/2012/wordml" xmlns:w16cex="http://schemas.microsoft.com/office/word/2018/wordml/cex" xmlns:w16cid="http://schemas.microsoft.com/office/word/2016/wordml/cid" xmlns:w16="http://schemas.microsoft.com/office/word/2018/wordml" xmlns:w16sdtdh="http://schemas.microsoft.com/office/word/2020/wordml/sdtdatahash" xmlns:w16se="http://schemas.microsoft.com/office/word/2015/wordml/symex" xmlns:wpg="http://schemas.microsoft.com/office/word/2010/wordprocessingGroup" xmlns:wpi="http://schemas.microsoft.com/office/word/2010/wordprocessingInk" xmlns:wne="http://schemas.microsoft.com/office/word/2006/wordml" xmlns:wps="http://schemas.microsoft.com/office/word/2010/wordprocessingShape" mc:Ignorable="w14 w15 w16se w16cid w16 w16cex w16sdtdh wp14">
-  <w:p>
-    <w:pPr>
-      <w:pStyle w:val="Footer"/>
-    </w:pPr>
-  </w:p>
-</w:ftr>
-</file>
-
-<file path=word/footer2.xml><?xml version="1.0" encoding="utf-8"?>
 <w:ftr xmlns:wpc="http://schemas.microsoft.com/office/word/2010/wordprocessingCanvas" xmlns:cx="http://schemas.microsoft.com/office/drawing/2014/chartex" xmlns:cx1="http://schemas.microsoft.com/office/drawing/2015/9/8/chartex" xmlns:cx2="http://schemas.microsoft.com/office/drawing/2015/10/21/chartex" xmlns:cx3="http://schemas.microsoft.com/office/drawing/2016/5/9/chartex" xmlns:cx4="http://schemas.microsoft.com/office/drawing/2016/5/10/chartex" xmlns:cx5="http://schemas.microsoft.com/office/drawing/2016/5/11/chartex" xmlns:cx6="http://schemas.microsoft.com/office/drawing/2016/5/12/chartex" xmlns:cx7="http://schemas.microsoft.com/office/drawing/2016/5/13/chartex" xmlns:cx8="http://schemas.microsoft.com/office/drawing/2016/5/14/chartex" xmlns:mc="http://schemas.openxmlformats.org/markup-compatibility/2006" xmlns:aink="http://schemas.microsoft.com/office/drawing/2016/ink" xmlns:am3d="http://schemas.microsoft.com/office/drawing/2017/model3d" xmlns:o="urn:schemas-microsoft-com:office:office" xmlns:oel="http://schemas.microsoft.com/office/2019/extlst" xmlns:r="http://schemas.openxmlformats.org/officeDocument/2006/relationships" xmlns:m="http://schemas.openxmlformats.org/officeDocument/2006/math" xmlns:v="urn:schemas-microsoft-com:vml" xmlns:wp14="http://schemas.microsoft.com/office/word/2010/wordprocessingDrawing" xmlns:wp="http://schemas.openxmlformats.org/drawingml/2006/wordprocessingDrawing" xmlns:w10="urn:schemas-microsoft-com:office:word" xmlns:w="http://schemas.openxmlformats.org/wordprocessingml/2006/main" xmlns:w14="http://schemas.microsoft.com/office/word/2010/wordml" xmlns:w15="http://schemas.microsoft.com/office/word/2012/wordml" xmlns:w16cex="http://schemas.microsoft.com/office/word/2018/wordml/cex" xmlns:w16cid="http://schemas.microsoft.com/office/word/2016/wordml/cid" xmlns:w16="http://schemas.microsoft.com/office/word/2018/wordml" xmlns:w16sdtdh="http://schemas.microsoft.com/office/word/2020/wordml/sdtdatahash" xmlns:w16se="http://schemas.microsoft.com/office/word/2015/wordml/symex" xmlns:wpg="http://schemas.microsoft.com/office/word/2010/wordprocessingGroup" xmlns:wpi="http://schemas.microsoft.com/office/word/2010/wordprocessingInk" xmlns:wne="http://schemas.microsoft.com/office/word/2006/wordml" xmlns:wps="http://schemas.microsoft.com/office/word/2010/wordprocessingShape" mc:Ignorable="w14 w15 w16se w16cid w16 w16cex w16sdtdh wp14">
   <w:p>
     <w:pPr>
@@ -1418,7 +1605,7 @@
         <w:sz w:val="20"/>
         <w:szCs w:val="20"/>
       </w:rPr>
-      <w:t>Failure To Appear</w:t>
+      <w:t>Continuance</w:t>
     </w:r>
     <w:r>
       <w:rPr>
@@ -1443,7 +1630,7 @@
         <w:sz w:val="20"/>
         <w:szCs w:val="20"/>
       </w:rPr>
-      <w:t>Failure To Appear</w:t>
+      <w:t>Continuance</w:t>
     </w:r>
     <w:r>
       <w:rPr>
@@ -1451,7 +1638,7 @@
         <w:sz w:val="20"/>
         <w:szCs w:val="20"/>
       </w:rPr>
-      <w:t xml:space="preserve"> Judgment Entry{% endif %} {{ case_number </w:t>
+      <w:t xml:space="preserve"> Entry{% endif %} {{ case_number </w:t>
     </w:r>
     <w:r>
       <w:rPr>
@@ -1487,16 +1674,6 @@
 </w:ftr>
 </file>
 
-<file path=word/footer3.xml><?xml version="1.0" encoding="utf-8"?>
-<w:ftr xmlns:wpc="http://schemas.microsoft.com/office/word/2010/wordprocessingCanvas" xmlns:cx="http://schemas.microsoft.com/office/drawing/2014/chartex" xmlns:cx1="http://schemas.microsoft.com/office/drawing/2015/9/8/chartex" xmlns:cx2="http://schemas.microsoft.com/office/drawing/2015/10/21/chartex" xmlns:cx3="http://schemas.microsoft.com/office/drawing/2016/5/9/chartex" xmlns:cx4="http://schemas.microsoft.com/office/drawing/2016/5/10/chartex" xmlns:cx5="http://schemas.microsoft.com/office/drawing/2016/5/11/chartex" xmlns:cx6="http://schemas.microsoft.com/office/drawing/2016/5/12/chartex" xmlns:cx7="http://schemas.microsoft.com/office/drawing/2016/5/13/chartex" xmlns:cx8="http://schemas.microsoft.com/office/drawing/2016/5/14/chartex" xmlns:mc="http://schemas.openxmlformats.org/markup-compatibility/2006" xmlns:aink="http://schemas.microsoft.com/office/drawing/2016/ink" xmlns:am3d="http://schemas.microsoft.com/office/drawing/2017/model3d" xmlns:o="urn:schemas-microsoft-com:office:office" xmlns:oel="http://schemas.microsoft.com/office/2019/extlst" xmlns:r="http://schemas.openxmlformats.org/officeDocument/2006/relationships" xmlns:m="http://schemas.openxmlformats.org/officeDocument/2006/math" xmlns:v="urn:schemas-microsoft-com:vml" xmlns:wp14="http://schemas.microsoft.com/office/word/2010/wordprocessingDrawing" xmlns:wp="http://schemas.openxmlformats.org/drawingml/2006/wordprocessingDrawing" xmlns:w10="urn:schemas-microsoft-com:office:word" xmlns:w="http://schemas.openxmlformats.org/wordprocessingml/2006/main" xmlns:w14="http://schemas.microsoft.com/office/word/2010/wordml" xmlns:w15="http://schemas.microsoft.com/office/word/2012/wordml" xmlns:w16cex="http://schemas.microsoft.com/office/word/2018/wordml/cex" xmlns:w16cid="http://schemas.microsoft.com/office/word/2016/wordml/cid" xmlns:w16="http://schemas.microsoft.com/office/word/2018/wordml" xmlns:w16sdtdh="http://schemas.microsoft.com/office/word/2020/wordml/sdtdatahash" xmlns:w16se="http://schemas.microsoft.com/office/word/2015/wordml/symex" xmlns:wpg="http://schemas.microsoft.com/office/word/2010/wordprocessingGroup" xmlns:wpi="http://schemas.microsoft.com/office/word/2010/wordprocessingInk" xmlns:wne="http://schemas.microsoft.com/office/word/2006/wordml" xmlns:wps="http://schemas.microsoft.com/office/word/2010/wordprocessingShape" mc:Ignorable="w14 w15 w16se w16cid w16 w16cex w16sdtdh wp14">
-  <w:p>
-    <w:pPr>
-      <w:pStyle w:val="Footer"/>
-    </w:pPr>
-  </w:p>
-</w:ftr>
-</file>
-
 <file path=word/footnotes.xml><?xml version="1.0" encoding="utf-8"?>
 <w:footnotes xmlns:wpc="http://schemas.microsoft.com/office/word/2010/wordprocessingCanvas" xmlns:cx="http://schemas.microsoft.com/office/drawing/2014/chartex" xmlns:cx1="http://schemas.microsoft.com/office/drawing/2015/9/8/chartex" xmlns:cx2="http://schemas.microsoft.com/office/drawing/2015/10/21/chartex" xmlns:cx3="http://schemas.microsoft.com/office/drawing/2016/5/9/chartex" xmlns:cx4="http://schemas.microsoft.com/office/drawing/2016/5/10/chartex" xmlns:cx5="http://schemas.microsoft.com/office/drawing/2016/5/11/chartex" xmlns:cx6="http://schemas.microsoft.com/office/drawing/2016/5/12/chartex" xmlns:cx7="http://schemas.microsoft.com/office/drawing/2016/5/13/chartex" xmlns:cx8="http://schemas.microsoft.com/office/drawing/2016/5/14/chartex" xmlns:mc="http://schemas.openxmlformats.org/markup-compatibility/2006" xmlns:aink="http://schemas.microsoft.com/office/drawing/2016/ink" xmlns:am3d="http://schemas.microsoft.com/office/drawing/2017/model3d" xmlns:o="urn:schemas-microsoft-com:office:office" xmlns:oel="http://schemas.microsoft.com/office/2019/extlst" xmlns:r="http://schemas.openxmlformats.org/officeDocument/2006/relationships" xmlns:m="http://schemas.openxmlformats.org/officeDocument/2006/math" xmlns:v="urn:schemas-microsoft-com:vml" xmlns:wp14="http://schemas.microsoft.com/office/word/2010/wordprocessingDrawing" xmlns:wp="http://schemas.openxmlformats.org/drawingml/2006/wordprocessingDrawing" xmlns:w10="urn:schemas-microsoft-com:office:word" xmlns:w="http://schemas.openxmlformats.org/wordprocessingml/2006/main" xmlns:w14="http://schemas.microsoft.com/office/word/2010/wordml" xmlns:w15="http://schemas.microsoft.com/office/word/2012/wordml" xmlns:w16cex="http://schemas.microsoft.com/office/word/2018/wordml/cex" xmlns:w16cid="http://schemas.microsoft.com/office/word/2016/wordml/cid" xmlns:w16="http://schemas.microsoft.com/office/word/2018/wordml" xmlns:w16sdtdh="http://schemas.microsoft.com/office/word/2020/wordml/sdtdatahash" xmlns:w16se="http://schemas.microsoft.com/office/word/2015/wordml/symex" xmlns:wpg="http://schemas.microsoft.com/office/word/2010/wordprocessingGroup" xmlns:wpi="http://schemas.microsoft.com/office/word/2010/wordprocessingInk" xmlns:wne="http://schemas.microsoft.com/office/word/2006/wordml" xmlns:wps="http://schemas.microsoft.com/office/word/2010/wordprocessingShape" mc:Ignorable="w14 w15 w16se w16cid w16 w16cex w16sdtdh wp14">
   <w:footnote w:type="separator" w:id="-1">
@@ -1521,16 +1698,6 @@
   <w:p>
     <w:pPr>
       <w:pStyle w:val="Header"/>
-    </w:pPr>
-  </w:p>
-</w:hdr>
-</file>
-
-<file path=word/header2.xml><?xml version="1.0" encoding="utf-8"?>
-<w:hdr xmlns:wpc="http://schemas.microsoft.com/office/word/2010/wordprocessingCanvas" xmlns:cx="http://schemas.microsoft.com/office/drawing/2014/chartex" xmlns:cx1="http://schemas.microsoft.com/office/drawing/2015/9/8/chartex" xmlns:cx2="http://schemas.microsoft.com/office/drawing/2015/10/21/chartex" xmlns:cx3="http://schemas.microsoft.com/office/drawing/2016/5/9/chartex" xmlns:cx4="http://schemas.microsoft.com/office/drawing/2016/5/10/chartex" xmlns:cx5="http://schemas.microsoft.com/office/drawing/2016/5/11/chartex" xmlns:cx6="http://schemas.microsoft.com/office/drawing/2016/5/12/chartex" xmlns:cx7="http://schemas.microsoft.com/office/drawing/2016/5/13/chartex" xmlns:cx8="http://schemas.microsoft.com/office/drawing/2016/5/14/chartex" xmlns:mc="http://schemas.openxmlformats.org/markup-compatibility/2006" xmlns:aink="http://schemas.microsoft.com/office/drawing/2016/ink" xmlns:am3d="http://schemas.microsoft.com/office/drawing/2017/model3d" xmlns:o="urn:schemas-microsoft-com:office:office" xmlns:oel="http://schemas.microsoft.com/office/2019/extlst" xmlns:r="http://schemas.openxmlformats.org/officeDocument/2006/relationships" xmlns:m="http://schemas.openxmlformats.org/officeDocument/2006/math" xmlns:v="urn:schemas-microsoft-com:vml" xmlns:wp14="http://schemas.microsoft.com/office/word/2010/wordprocessingDrawing" xmlns:wp="http://schemas.openxmlformats.org/drawingml/2006/wordprocessingDrawing" xmlns:w10="urn:schemas-microsoft-com:office:word" xmlns:w="http://schemas.openxmlformats.org/wordprocessingml/2006/main" xmlns:w14="http://schemas.microsoft.com/office/word/2010/wordml" xmlns:w15="http://schemas.microsoft.com/office/word/2012/wordml" xmlns:w16cex="http://schemas.microsoft.com/office/word/2018/wordml/cex" xmlns:w16cid="http://schemas.microsoft.com/office/word/2016/wordml/cid" xmlns:w16="http://schemas.microsoft.com/office/word/2018/wordml" xmlns:w16sdtdh="http://schemas.microsoft.com/office/word/2020/wordml/sdtdatahash" xmlns:w16se="http://schemas.microsoft.com/office/word/2015/wordml/symex" xmlns:wpg="http://schemas.microsoft.com/office/word/2010/wordprocessingGroup" xmlns:wpi="http://schemas.microsoft.com/office/word/2010/wordprocessingInk" xmlns:wne="http://schemas.microsoft.com/office/word/2006/wordml" xmlns:wps="http://schemas.microsoft.com/office/word/2010/wordprocessingShape" mc:Ignorable="w14 w15 w16se w16cid w16 w16cex w16sdtdh wp14">
-  <w:p>
-    <w:pPr>
-      <w:pStyle w:val="Header"/>
       <w:jc w:val="center"/>
       <w:rPr>
         <w:b/>
@@ -1546,16 +1713,6 @@
       </w:rPr>
       <w:t>IN THE DELAWARE MUNICIPAL COURT</w:t>
     </w:r>
-  </w:p>
-</w:hdr>
-</file>
-
-<file path=word/header3.xml><?xml version="1.0" encoding="utf-8"?>
-<w:hdr xmlns:wpc="http://schemas.microsoft.com/office/word/2010/wordprocessingCanvas" xmlns:cx="http://schemas.microsoft.com/office/drawing/2014/chartex" xmlns:cx1="http://schemas.microsoft.com/office/drawing/2015/9/8/chartex" xmlns:cx2="http://schemas.microsoft.com/office/drawing/2015/10/21/chartex" xmlns:cx3="http://schemas.microsoft.com/office/drawing/2016/5/9/chartex" xmlns:cx4="http://schemas.microsoft.com/office/drawing/2016/5/10/chartex" xmlns:cx5="http://schemas.microsoft.com/office/drawing/2016/5/11/chartex" xmlns:cx6="http://schemas.microsoft.com/office/drawing/2016/5/12/chartex" xmlns:cx7="http://schemas.microsoft.com/office/drawing/2016/5/13/chartex" xmlns:cx8="http://schemas.microsoft.com/office/drawing/2016/5/14/chartex" xmlns:mc="http://schemas.openxmlformats.org/markup-compatibility/2006" xmlns:aink="http://schemas.microsoft.com/office/drawing/2016/ink" xmlns:am3d="http://schemas.microsoft.com/office/drawing/2017/model3d" xmlns:o="urn:schemas-microsoft-com:office:office" xmlns:oel="http://schemas.microsoft.com/office/2019/extlst" xmlns:r="http://schemas.openxmlformats.org/officeDocument/2006/relationships" xmlns:m="http://schemas.openxmlformats.org/officeDocument/2006/math" xmlns:v="urn:schemas-microsoft-com:vml" xmlns:wp14="http://schemas.microsoft.com/office/word/2010/wordprocessingDrawing" xmlns:wp="http://schemas.openxmlformats.org/drawingml/2006/wordprocessingDrawing" xmlns:w10="urn:schemas-microsoft-com:office:word" xmlns:w="http://schemas.openxmlformats.org/wordprocessingml/2006/main" xmlns:w14="http://schemas.microsoft.com/office/word/2010/wordml" xmlns:w15="http://schemas.microsoft.com/office/word/2012/wordml" xmlns:w16cex="http://schemas.microsoft.com/office/word/2018/wordml/cex" xmlns:w16cid="http://schemas.microsoft.com/office/word/2016/wordml/cid" xmlns:w16="http://schemas.microsoft.com/office/word/2018/wordml" xmlns:w16sdtdh="http://schemas.microsoft.com/office/word/2020/wordml/sdtdatahash" xmlns:w16se="http://schemas.microsoft.com/office/word/2015/wordml/symex" xmlns:wpg="http://schemas.microsoft.com/office/word/2010/wordprocessingGroup" xmlns:wpi="http://schemas.microsoft.com/office/word/2010/wordprocessingInk" xmlns:wne="http://schemas.microsoft.com/office/word/2006/wordml" xmlns:wps="http://schemas.microsoft.com/office/word/2010/wordprocessingShape" mc:Ignorable="w14 w15 w16se w16cid w16 w16cex w16sdtdh wp14">
-  <w:p>
-    <w:pPr>
-      <w:pStyle w:val="Header"/>
-    </w:pPr>
   </w:p>
 </w:hdr>
 </file>

</xml_diff>

<commit_message>
Updated templates for Victim Attorney in COS.
</commit_message>
<xml_diff>
--- a/resources/Templates/Arraignment_Continue_Template.docx
+++ b/resources/Templates/Arraignment_Continue_Template.docx
@@ -1286,15 +1286,7 @@
           <w:sz w:val="20"/>
           <w:szCs w:val="20"/>
         </w:rPr>
-        <w:t>: __________________________.</w:t>
-      </w:r>
-      <w:r>
-        <w:rPr>
-          <w:rFonts w:ascii="Palatino Linotype" w:hAnsi="Palatino Linotype"/>
-          <w:sz w:val="20"/>
-          <w:szCs w:val="20"/>
-        </w:rPr>
-        <w:t>{% endif %}</w:t>
+        <w:t>: __________________________.{% endif %}</w:t>
       </w:r>
     </w:p>
     <w:p>
@@ -1395,6 +1387,22 @@
           <w:szCs w:val="16"/>
         </w:rPr>
         <w:t>Prosecutor’s Office: PS    OM     EM; Defendant’s Attorney: PS     OM     EM; {{ defendant.first_name }} {{ defendant.last_name}}: PS     OM     EM; Community Control: PS    EM; County Jail: PS   EM;</w:t>
+      </w:r>
+      <w:r>
+        <w:rPr>
+          <w:rFonts w:ascii="Palatino Linotype" w:hAnsi="Palatino Linotype"/>
+          <w:sz w:val="16"/>
+          <w:szCs w:val="16"/>
+        </w:rPr>
+        <w:t xml:space="preserve"> </w:t>
+      </w:r>
+      <w:r>
+        <w:rPr>
+          <w:rFonts w:ascii="Palatino Linotype" w:hAnsi="Palatino Linotype"/>
+          <w:sz w:val="16"/>
+          <w:szCs w:val="16"/>
+        </w:rPr>
+        <w:t>Victim’s Attorney (if applicable): PS   OS   EM</w:t>
       </w:r>
     </w:p>
     <w:sectPr>

</xml_diff>

<commit_message>
Updated Arraignment Continuance UI and template for additional  reasons.
</commit_message>
<xml_diff>
--- a/resources/Templates/Arraignment_Continue_Template.docx
+++ b/resources/Templates/Arraignment_Continue_Template.docx
@@ -1,6 +1,6 @@
 
 <file path=word/document.xml><?xml version="1.0" encoding="utf-8"?>
-<w:document xmlns:wpc="http://schemas.microsoft.com/office/word/2010/wordprocessingCanvas" xmlns:cx="http://schemas.microsoft.com/office/drawing/2014/chartex" xmlns:cx1="http://schemas.microsoft.com/office/drawing/2015/9/8/chartex" xmlns:cx2="http://schemas.microsoft.com/office/drawing/2015/10/21/chartex" xmlns:cx3="http://schemas.microsoft.com/office/drawing/2016/5/9/chartex" xmlns:cx4="http://schemas.microsoft.com/office/drawing/2016/5/10/chartex" xmlns:cx5="http://schemas.microsoft.com/office/drawing/2016/5/11/chartex" xmlns:cx6="http://schemas.microsoft.com/office/drawing/2016/5/12/chartex" xmlns:cx7="http://schemas.microsoft.com/office/drawing/2016/5/13/chartex" xmlns:cx8="http://schemas.microsoft.com/office/drawing/2016/5/14/chartex" xmlns:mc="http://schemas.openxmlformats.org/markup-compatibility/2006" xmlns:aink="http://schemas.microsoft.com/office/drawing/2016/ink" xmlns:am3d="http://schemas.microsoft.com/office/drawing/2017/model3d" xmlns:o="urn:schemas-microsoft-com:office:office" xmlns:oel="http://schemas.microsoft.com/office/2019/extlst" xmlns:r="http://schemas.openxmlformats.org/officeDocument/2006/relationships" xmlns:m="http://schemas.openxmlformats.org/officeDocument/2006/math" xmlns:v="urn:schemas-microsoft-com:vml" xmlns:wp14="http://schemas.microsoft.com/office/word/2010/wordprocessingDrawing" xmlns:wp="http://schemas.openxmlformats.org/drawingml/2006/wordprocessingDrawing" xmlns:w10="urn:schemas-microsoft-com:office:word" xmlns:w="http://schemas.openxmlformats.org/wordprocessingml/2006/main" xmlns:w14="http://schemas.microsoft.com/office/word/2010/wordml" xmlns:w15="http://schemas.microsoft.com/office/word/2012/wordml" xmlns:w16cex="http://schemas.microsoft.com/office/word/2018/wordml/cex" xmlns:w16cid="http://schemas.microsoft.com/office/word/2016/wordml/cid" xmlns:w16="http://schemas.microsoft.com/office/word/2018/wordml" xmlns:w16sdtdh="http://schemas.microsoft.com/office/word/2020/wordml/sdtdatahash" xmlns:w16se="http://schemas.microsoft.com/office/word/2015/wordml/symex" xmlns:wpg="http://schemas.microsoft.com/office/word/2010/wordprocessingGroup" xmlns:wpi="http://schemas.microsoft.com/office/word/2010/wordprocessingInk" xmlns:wne="http://schemas.microsoft.com/office/word/2006/wordml" xmlns:wps="http://schemas.microsoft.com/office/word/2010/wordprocessingShape" mc:Ignorable="w14 w15 w16se w16cid w16 w16cex w16sdtdh wp14">
+<w:document xmlns:wpc="http://schemas.microsoft.com/office/word/2010/wordprocessingCanvas" xmlns:cx="http://schemas.microsoft.com/office/drawing/2014/chartex" xmlns:cx1="http://schemas.microsoft.com/office/drawing/2015/9/8/chartex" xmlns:cx2="http://schemas.microsoft.com/office/drawing/2015/10/21/chartex" xmlns:cx3="http://schemas.microsoft.com/office/drawing/2016/5/9/chartex" xmlns:cx4="http://schemas.microsoft.com/office/drawing/2016/5/10/chartex" xmlns:cx5="http://schemas.microsoft.com/office/drawing/2016/5/11/chartex" xmlns:cx6="http://schemas.microsoft.com/office/drawing/2016/5/12/chartex" xmlns:cx7="http://schemas.microsoft.com/office/drawing/2016/5/13/chartex" xmlns:cx8="http://schemas.microsoft.com/office/drawing/2016/5/14/chartex" xmlns:mc="http://schemas.openxmlformats.org/markup-compatibility/2006" xmlns:aink="http://schemas.microsoft.com/office/drawing/2016/ink" xmlns:am3d="http://schemas.microsoft.com/office/drawing/2017/model3d" xmlns:o="urn:schemas-microsoft-com:office:office" xmlns:oel="http://schemas.microsoft.com/office/2019/extlst" xmlns:r="http://schemas.openxmlformats.org/officeDocument/2006/relationships" xmlns:m="http://schemas.openxmlformats.org/officeDocument/2006/math" xmlns:v="urn:schemas-microsoft-com:vml" xmlns:wp14="http://schemas.microsoft.com/office/word/2010/wordprocessingDrawing" xmlns:wp="http://schemas.openxmlformats.org/drawingml/2006/wordprocessingDrawing" xmlns:w10="urn:schemas-microsoft-com:office:word" xmlns:w="http://schemas.openxmlformats.org/wordprocessingml/2006/main" xmlns:w14="http://schemas.microsoft.com/office/word/2010/wordml" xmlns:w15="http://schemas.microsoft.com/office/word/2012/wordml" xmlns:w16cex="http://schemas.microsoft.com/office/word/2018/wordml/cex" xmlns:w16cid="http://schemas.microsoft.com/office/word/2016/wordml/cid" xmlns:w16="http://schemas.microsoft.com/office/word/2018/wordml" xmlns:w16du="http://schemas.microsoft.com/office/word/2023/wordml/word16du" xmlns:w16sdtdh="http://schemas.microsoft.com/office/word/2020/wordml/sdtdatahash" xmlns:w16se="http://schemas.microsoft.com/office/word/2015/wordml/symex" xmlns:wpg="http://schemas.microsoft.com/office/word/2010/wordprocessingGroup" xmlns:wpi="http://schemas.microsoft.com/office/word/2010/wordprocessingInk" xmlns:wne="http://schemas.microsoft.com/office/word/2006/wordml" xmlns:wps="http://schemas.microsoft.com/office/word/2010/wordprocessingShape" mc:Ignorable="w14 w15 w16se w16cid w16 w16cex w16sdtdh wp14">
   <w:body>
     <w:p>
       <w:pPr>
@@ -753,9 +753,17 @@
           <w:rFonts w:ascii="Palatino Linotype" w:hAnsi="Palatino Linotype"/>
           <w:sz w:val="20"/>
           <w:szCs w:val="20"/>
+        </w:rPr>
+        <w:t>{% if continuance_conditions.continuance_reason == ‘to arrange for an interpreter for defendant’ %}</w:t>
+      </w:r>
+      <w:r>
+        <w:rPr>
+          <w:rFonts w:ascii="Palatino Linotype" w:hAnsi="Palatino Linotype"/>
+          <w:sz w:val="20"/>
+          <w:szCs w:val="20"/>
           <w:lang w:val="en-CA"/>
         </w:rPr>
-        <w:t xml:space="preserve">Defendant </w:t>
+        <w:t>Defendant appear</w:t>
       </w:r>
       <w:r>
         <w:rPr>
@@ -764,7 +772,7 @@
           <w:szCs w:val="20"/>
           <w:lang w:val="en-CA"/>
         </w:rPr>
-        <w:t>appear</w:t>
+        <w:t>ed</w:t>
       </w:r>
       <w:r>
         <w:rPr>
@@ -773,6 +781,256 @@
           <w:szCs w:val="20"/>
           <w:lang w:val="en-CA"/>
         </w:rPr>
+        <w:t xml:space="preserve"> in Court</w:t>
+      </w:r>
+      <w:r>
+        <w:rPr>
+          <w:rFonts w:ascii="Palatino Linotype" w:hAnsi="Palatino Linotype"/>
+          <w:sz w:val="20"/>
+          <w:szCs w:val="20"/>
+        </w:rPr>
+        <w:t xml:space="preserve"> for {{ appearance_reason }}</w:t>
+      </w:r>
+      <w:r>
+        <w:rPr>
+          <w:rFonts w:ascii="Palatino Linotype" w:hAnsi="Palatino Linotype"/>
+          <w:sz w:val="20"/>
+          <w:szCs w:val="20"/>
+        </w:rPr>
+        <w:t xml:space="preserve"> </w:t>
+      </w:r>
+      <w:r>
+        <w:rPr>
+          <w:rFonts w:ascii="Palatino Linotype" w:hAnsi="Palatino Linotype"/>
+          <w:sz w:val="20"/>
+          <w:szCs w:val="20"/>
+        </w:rPr>
+        <w:t xml:space="preserve">on {{ </w:t>
+      </w:r>
+      <w:r>
+        <w:rPr>
+          <w:rFonts w:ascii="Palatino Linotype" w:hAnsi="Palatino Linotype"/>
+          <w:sz w:val="20"/>
+          <w:szCs w:val="20"/>
+        </w:rPr>
+        <w:t xml:space="preserve">continuance_conditions.current_arraignment_date </w:t>
+      </w:r>
+      <w:r>
+        <w:rPr>
+          <w:rFonts w:ascii="Palatino Linotype" w:hAnsi="Palatino Linotype"/>
+          <w:sz w:val="20"/>
+          <w:szCs w:val="20"/>
+        </w:rPr>
+        <w:t>}}</w:t>
+      </w:r>
+      <w:r>
+        <w:rPr>
+          <w:rFonts w:ascii="Palatino Linotype" w:hAnsi="Palatino Linotype"/>
+          <w:sz w:val="20"/>
+          <w:szCs w:val="20"/>
+        </w:rPr>
+        <w:t>, but additional time is required {{ continuance_conditions.continuance_reason  }}</w:t>
+      </w:r>
+      <w:r>
+        <w:rPr>
+          <w:rFonts w:ascii="Palatino Linotype" w:hAnsi="Palatino Linotype"/>
+          <w:sz w:val="20"/>
+          <w:szCs w:val="20"/>
+        </w:rPr>
+        <w:t>.</w:t>
+      </w:r>
+      <w:r>
+        <w:rPr>
+          <w:rFonts w:ascii="Palatino Linotype" w:hAnsi="Palatino Linotype"/>
+          <w:sz w:val="20"/>
+          <w:szCs w:val="20"/>
+        </w:rPr>
+        <w:t>{{ ‘\n\n’ }}</w:t>
+      </w:r>
+      <w:r>
+        <w:rPr>
+          <w:rFonts w:ascii="Palatino Linotype" w:hAnsi="Palatino Linotype"/>
+          <w:sz w:val="20"/>
+          <w:szCs w:val="20"/>
+        </w:rPr>
+        <w:t>The defendant shall appear for arraignment on ______________________</w:t>
+      </w:r>
+      <w:r>
+        <w:rPr>
+          <w:rFonts w:ascii="Palatino Linotype" w:hAnsi="Palatino Linotype"/>
+          <w:sz w:val="20"/>
+          <w:szCs w:val="20"/>
+        </w:rPr>
+        <w:t>_</w:t>
+      </w:r>
+      <w:r>
+        <w:rPr>
+          <w:rFonts w:ascii="Palatino Linotype" w:hAnsi="Palatino Linotype"/>
+          <w:sz w:val="20"/>
+          <w:szCs w:val="20"/>
+        </w:rPr>
+        <w:t>_____</w:t>
+      </w:r>
+      <w:r>
+        <w:rPr>
+          <w:rFonts w:ascii="Palatino Linotype" w:hAnsi="Palatino Linotype"/>
+          <w:sz w:val="20"/>
+          <w:szCs w:val="20"/>
+        </w:rPr>
+        <w:t>______</w:t>
+      </w:r>
+      <w:r>
+        <w:rPr>
+          <w:rFonts w:ascii="Palatino Linotype" w:hAnsi="Palatino Linotype"/>
+          <w:sz w:val="20"/>
+          <w:szCs w:val="20"/>
+        </w:rPr>
+        <w:t xml:space="preserve"> at _______________.</w:t>
+      </w:r>
+      <w:r>
+        <w:rPr>
+          <w:rFonts w:ascii="Palatino Linotype" w:hAnsi="Palatino Linotype"/>
+          <w:sz w:val="20"/>
+          <w:szCs w:val="20"/>
+        </w:rPr>
+        <w:t xml:space="preserve">{% </w:t>
+      </w:r>
+      <w:r>
+        <w:rPr>
+          <w:rFonts w:ascii="Palatino Linotype" w:hAnsi="Palatino Linotype"/>
+          <w:sz w:val="20"/>
+          <w:szCs w:val="20"/>
+        </w:rPr>
+        <w:t>el</w:t>
+      </w:r>
+      <w:r>
+        <w:rPr>
+          <w:rFonts w:ascii="Palatino Linotype" w:hAnsi="Palatino Linotype"/>
+          <w:sz w:val="20"/>
+          <w:szCs w:val="20"/>
+        </w:rPr>
+        <w:t>if continuance_conditions.continuance_reason == ‘</w:t>
+      </w:r>
+      <w:r>
+        <w:rPr>
+          <w:rFonts w:ascii="Palatino Linotype" w:hAnsi="Palatino Linotype"/>
+          <w:sz w:val="20"/>
+          <w:szCs w:val="20"/>
+        </w:rPr>
+        <w:t xml:space="preserve">general continuance </w:t>
+      </w:r>
+      <w:r>
+        <w:rPr>
+          <w:rFonts w:ascii="Palatino Linotype" w:hAnsi="Palatino Linotype"/>
+          <w:sz w:val="20"/>
+          <w:szCs w:val="20"/>
+        </w:rPr>
+        <w:t>-</w:t>
+      </w:r>
+      <w:r>
+        <w:rPr>
+          <w:rFonts w:ascii="Palatino Linotype" w:hAnsi="Palatino Linotype"/>
+          <w:sz w:val="20"/>
+          <w:szCs w:val="20"/>
+        </w:rPr>
+        <w:t xml:space="preserve"> denied untimely’</w:t>
+      </w:r>
+      <w:r>
+        <w:rPr>
+          <w:rFonts w:ascii="Palatino Linotype" w:hAnsi="Palatino Linotype"/>
+          <w:sz w:val="20"/>
+          <w:szCs w:val="20"/>
+        </w:rPr>
+        <w:t xml:space="preserve"> %}</w:t>
+      </w:r>
+      <w:r>
+        <w:rPr>
+          <w:rFonts w:ascii="Palatino Linotype" w:hAnsi="Palatino Linotype"/>
+          <w:sz w:val="20"/>
+          <w:szCs w:val="20"/>
+        </w:rPr>
+        <w:t>The defendant filed a motion to continue the arraignment scheduled for {{ continuance_conditions.current_arraignment_date }}. The motion is denied as untimely.</w:t>
+      </w:r>
+      <w:r>
+        <w:rPr>
+          <w:rFonts w:ascii="Palatino Linotype" w:hAnsi="Palatino Linotype"/>
+          <w:sz w:val="20"/>
+          <w:szCs w:val="20"/>
+        </w:rPr>
+        <w:t xml:space="preserve"> </w:t>
+      </w:r>
+      <w:r>
+        <w:rPr>
+          <w:rFonts w:ascii="Palatino Linotype" w:hAnsi="Palatino Linotype"/>
+          <w:sz w:val="20"/>
+          <w:szCs w:val="20"/>
+        </w:rPr>
+        <w:t xml:space="preserve">{% elif continuance_conditions.continuance_reason == ‘general continuance - </w:t>
+      </w:r>
+      <w:r>
+        <w:rPr>
+          <w:rFonts w:ascii="Palatino Linotype" w:hAnsi="Palatino Linotype"/>
+          <w:sz w:val="20"/>
+          <w:szCs w:val="20"/>
+        </w:rPr>
+        <w:t>granted</w:t>
+      </w:r>
+      <w:r>
+        <w:rPr>
+          <w:rFonts w:ascii="Palatino Linotype" w:hAnsi="Palatino Linotype"/>
+          <w:sz w:val="20"/>
+          <w:szCs w:val="20"/>
+        </w:rPr>
+        <w:t xml:space="preserve">’ %}The defendant filed a motion to continue the arraignment scheduled for {{ continuance_conditions.current_arraignment_date }}. The motion is </w:t>
+      </w:r>
+      <w:r>
+        <w:rPr>
+          <w:rFonts w:ascii="Palatino Linotype" w:hAnsi="Palatino Linotype"/>
+          <w:sz w:val="20"/>
+          <w:szCs w:val="20"/>
+        </w:rPr>
+        <w:t>granted</w:t>
+      </w:r>
+      <w:r>
+        <w:rPr>
+          <w:rFonts w:ascii="Palatino Linotype" w:hAnsi="Palatino Linotype"/>
+          <w:sz w:val="20"/>
+          <w:szCs w:val="20"/>
+        </w:rPr>
+        <w:t>.{{ ‘\n\n’ }}</w:t>
+      </w:r>
+      <w:r>
+        <w:rPr>
+          <w:rFonts w:ascii="Palatino Linotype" w:hAnsi="Palatino Linotype"/>
+          <w:sz w:val="20"/>
+          <w:szCs w:val="20"/>
+        </w:rPr>
+        <w:t>The defendant shall appear for arraignment at 8:00 a.m. on {{ continuance_conditions.new_arraignment_date }}.</w:t>
+      </w:r>
+      <w:r>
+        <w:rPr>
+          <w:rFonts w:ascii="Palatino Linotype" w:hAnsi="Palatino Linotype"/>
+          <w:sz w:val="20"/>
+          <w:szCs w:val="20"/>
+        </w:rPr>
+        <w:t>{% else %}</w:t>
+      </w:r>
+      <w:r>
+        <w:rPr>
+          <w:rFonts w:ascii="Palatino Linotype" w:hAnsi="Palatino Linotype"/>
+          <w:sz w:val="20"/>
+          <w:szCs w:val="20"/>
+          <w:lang w:val="en-CA"/>
+        </w:rPr>
+        <w:t>Defendant appear</w:t>
+      </w:r>
+      <w:r>
+        <w:rPr>
+          <w:rFonts w:ascii="Palatino Linotype" w:hAnsi="Palatino Linotype"/>
+          <w:sz w:val="20"/>
+          <w:szCs w:val="20"/>
+          <w:lang w:val="en-CA"/>
+        </w:rPr>
         <w:t>ed</w:t>
       </w:r>
       <w:r>
@@ -782,6 +1040,22 @@
           <w:szCs w:val="20"/>
           <w:lang w:val="en-CA"/>
         </w:rPr>
+        <w:t xml:space="preserve"> in Court</w:t>
+      </w:r>
+      <w:r>
+        <w:rPr>
+          <w:rFonts w:ascii="Palatino Linotype" w:hAnsi="Palatino Linotype"/>
+          <w:sz w:val="20"/>
+          <w:szCs w:val="20"/>
+        </w:rPr>
+        <w:t xml:space="preserve"> for {{ appearance_reason }}</w:t>
+      </w:r>
+      <w:r>
+        <w:rPr>
+          <w:rFonts w:ascii="Palatino Linotype" w:hAnsi="Palatino Linotype"/>
+          <w:sz w:val="20"/>
+          <w:szCs w:val="20"/>
+        </w:rPr>
         <w:t xml:space="preserve"> </w:t>
       </w:r>
       <w:r>
@@ -789,39 +1063,6 @@
           <w:rFonts w:ascii="Palatino Linotype" w:hAnsi="Palatino Linotype"/>
           <w:sz w:val="20"/>
           <w:szCs w:val="20"/>
-          <w:lang w:val="en-CA"/>
-        </w:rPr>
-        <w:t>in Court</w:t>
-      </w:r>
-      <w:r>
-        <w:rPr>
-          <w:rFonts w:ascii="Palatino Linotype" w:hAnsi="Palatino Linotype"/>
-          <w:sz w:val="20"/>
-          <w:szCs w:val="20"/>
-        </w:rPr>
-        <w:t xml:space="preserve"> </w:t>
-      </w:r>
-      <w:r>
-        <w:rPr>
-          <w:rFonts w:ascii="Palatino Linotype" w:hAnsi="Palatino Linotype"/>
-          <w:sz w:val="20"/>
-          <w:szCs w:val="20"/>
-        </w:rPr>
-        <w:t>for {{ appearance_reason }}</w:t>
-      </w:r>
-      <w:r>
-        <w:rPr>
-          <w:rFonts w:ascii="Palatino Linotype" w:hAnsi="Palatino Linotype"/>
-          <w:sz w:val="20"/>
-          <w:szCs w:val="20"/>
-        </w:rPr>
-        <w:t xml:space="preserve"> </w:t>
-      </w:r>
-      <w:r>
-        <w:rPr>
-          <w:rFonts w:ascii="Palatino Linotype" w:hAnsi="Palatino Linotype"/>
-          <w:sz w:val="20"/>
-          <w:szCs w:val="20"/>
         </w:rPr>
         <w:t>on {{ plea_trial_date }}</w:t>
       </w:r>
@@ -831,31 +1072,7 @@
           <w:sz w:val="20"/>
           <w:szCs w:val="20"/>
         </w:rPr>
-        <w:t>,</w:t>
-      </w:r>
-      <w:r>
-        <w:rPr>
-          <w:rFonts w:ascii="Palatino Linotype" w:hAnsi="Palatino Linotype"/>
-          <w:sz w:val="20"/>
-          <w:szCs w:val="20"/>
-        </w:rPr>
-        <w:t xml:space="preserve"> but </w:t>
-      </w:r>
-      <w:r>
-        <w:rPr>
-          <w:rFonts w:ascii="Palatino Linotype" w:hAnsi="Palatino Linotype"/>
-          <w:sz w:val="20"/>
-          <w:szCs w:val="20"/>
-        </w:rPr>
-        <w:t>additional time is required</w:t>
-      </w:r>
-      <w:r>
-        <w:rPr>
-          <w:rFonts w:ascii="Palatino Linotype" w:hAnsi="Palatino Linotype"/>
-          <w:sz w:val="20"/>
-          <w:szCs w:val="20"/>
-        </w:rPr>
-        <w:t xml:space="preserve"> {{ continuance_conditions.continuance_reason  }}</w:t>
+        <w:t>, but additional time is required {{ continuance_conditions.continuance_reason  }}</w:t>
       </w:r>
       <w:r>
         <w:rPr>
@@ -865,71 +1082,13 @@
         </w:rPr>
         <w:t>.</w:t>
       </w:r>
-    </w:p>
-    <w:p>
-      <w:pPr>
-        <w:tabs>
-          <w:tab w:val="center" w:pos="4680"/>
-        </w:tabs>
-        <w:jc w:val="both"/>
-        <w:rPr>
-          <w:rFonts w:ascii="Palatino Linotype" w:hAnsi="Palatino Linotype"/>
-          <w:sz w:val="20"/>
-          <w:szCs w:val="20"/>
-        </w:rPr>
-      </w:pPr>
-    </w:p>
-    <w:p>
-      <w:pPr>
-        <w:tabs>
-          <w:tab w:val="center" w:pos="4680"/>
-        </w:tabs>
-        <w:jc w:val="both"/>
-        <w:rPr>
-          <w:rFonts w:ascii="Palatino Linotype" w:hAnsi="Palatino Linotype"/>
-          <w:sz w:val="20"/>
-          <w:szCs w:val="20"/>
-        </w:rPr>
-      </w:pPr>
-      <w:r>
-        <w:rPr>
-          <w:rFonts w:ascii="Palatino Linotype" w:hAnsi="Palatino Linotype"/>
-          <w:sz w:val="20"/>
-          <w:szCs w:val="20"/>
-        </w:rPr>
-        <w:t>{% if continuance_conditions.continuance_reason == ‘to arrange for an interpreter for defendant’ %}The defendant shall appear for arraignment on ______________________</w:t>
-      </w:r>
-      <w:r>
-        <w:rPr>
-          <w:rFonts w:ascii="Palatino Linotype" w:hAnsi="Palatino Linotype"/>
-          <w:sz w:val="20"/>
-          <w:szCs w:val="20"/>
-        </w:rPr>
-        <w:t>_</w:t>
-      </w:r>
-      <w:r>
-        <w:rPr>
-          <w:rFonts w:ascii="Palatino Linotype" w:hAnsi="Palatino Linotype"/>
-          <w:sz w:val="20"/>
-          <w:szCs w:val="20"/>
-        </w:rPr>
-        <w:t>_____</w:t>
-      </w:r>
-      <w:r>
-        <w:rPr>
-          <w:rFonts w:ascii="Palatino Linotype" w:hAnsi="Palatino Linotype"/>
-          <w:sz w:val="20"/>
-          <w:szCs w:val="20"/>
-        </w:rPr>
-        <w:t>______</w:t>
-      </w:r>
-      <w:r>
-        <w:rPr>
-          <w:rFonts w:ascii="Palatino Linotype" w:hAnsi="Palatino Linotype"/>
-          <w:sz w:val="20"/>
-          <w:szCs w:val="20"/>
-        </w:rPr>
-        <w:t xml:space="preserve"> at _______________. {% else %}</w:t>
+      <w:r>
+        <w:rPr>
+          <w:rFonts w:ascii="Palatino Linotype" w:hAnsi="Palatino Linotype"/>
+          <w:sz w:val="20"/>
+          <w:szCs w:val="20"/>
+        </w:rPr>
+        <w:t>{{ ‘\n\n’ }}</w:t>
       </w:r>
       <w:r>
         <w:rPr>
@@ -1394,15 +1553,7 @@
           <w:sz w:val="16"/>
           <w:szCs w:val="16"/>
         </w:rPr>
-        <w:t xml:space="preserve"> </w:t>
-      </w:r>
-      <w:r>
-        <w:rPr>
-          <w:rFonts w:ascii="Palatino Linotype" w:hAnsi="Palatino Linotype"/>
-          <w:sz w:val="16"/>
-          <w:szCs w:val="16"/>
-        </w:rPr>
-        <w:t>Victim’s Attorney (if applicable): PS   OS   EM</w:t>
+        <w:t xml:space="preserve"> Victim’s Attorney (if applicable): PS   OS   EM</w:t>
       </w:r>
     </w:p>
     <w:sectPr>
@@ -1419,7 +1570,7 @@
 </file>
 
 <file path=word/endnotes.xml><?xml version="1.0" encoding="utf-8"?>
-<w:endnotes xmlns:wpc="http://schemas.microsoft.com/office/word/2010/wordprocessingCanvas" xmlns:cx="http://schemas.microsoft.com/office/drawing/2014/chartex" xmlns:cx1="http://schemas.microsoft.com/office/drawing/2015/9/8/chartex" xmlns:cx2="http://schemas.microsoft.com/office/drawing/2015/10/21/chartex" xmlns:cx3="http://schemas.microsoft.com/office/drawing/2016/5/9/chartex" xmlns:cx4="http://schemas.microsoft.com/office/drawing/2016/5/10/chartex" xmlns:cx5="http://schemas.microsoft.com/office/drawing/2016/5/11/chartex" xmlns:cx6="http://schemas.microsoft.com/office/drawing/2016/5/12/chartex" xmlns:cx7="http://schemas.microsoft.com/office/drawing/2016/5/13/chartex" xmlns:cx8="http://schemas.microsoft.com/office/drawing/2016/5/14/chartex" xmlns:mc="http://schemas.openxmlformats.org/markup-compatibility/2006" xmlns:aink="http://schemas.microsoft.com/office/drawing/2016/ink" xmlns:am3d="http://schemas.microsoft.com/office/drawing/2017/model3d" xmlns:o="urn:schemas-microsoft-com:office:office" xmlns:oel="http://schemas.microsoft.com/office/2019/extlst" xmlns:r="http://schemas.openxmlformats.org/officeDocument/2006/relationships" xmlns:m="http://schemas.openxmlformats.org/officeDocument/2006/math" xmlns:v="urn:schemas-microsoft-com:vml" xmlns:wp14="http://schemas.microsoft.com/office/word/2010/wordprocessingDrawing" xmlns:wp="http://schemas.openxmlformats.org/drawingml/2006/wordprocessingDrawing" xmlns:w10="urn:schemas-microsoft-com:office:word" xmlns:w="http://schemas.openxmlformats.org/wordprocessingml/2006/main" xmlns:w14="http://schemas.microsoft.com/office/word/2010/wordml" xmlns:w15="http://schemas.microsoft.com/office/word/2012/wordml" xmlns:w16cex="http://schemas.microsoft.com/office/word/2018/wordml/cex" xmlns:w16cid="http://schemas.microsoft.com/office/word/2016/wordml/cid" xmlns:w16="http://schemas.microsoft.com/office/word/2018/wordml" xmlns:w16sdtdh="http://schemas.microsoft.com/office/word/2020/wordml/sdtdatahash" xmlns:w16se="http://schemas.microsoft.com/office/word/2015/wordml/symex" xmlns:wpg="http://schemas.microsoft.com/office/word/2010/wordprocessingGroup" xmlns:wpi="http://schemas.microsoft.com/office/word/2010/wordprocessingInk" xmlns:wne="http://schemas.microsoft.com/office/word/2006/wordml" xmlns:wps="http://schemas.microsoft.com/office/word/2010/wordprocessingShape" mc:Ignorable="w14 w15 w16se w16cid w16 w16cex w16sdtdh wp14">
+<w:endnotes xmlns:wpc="http://schemas.microsoft.com/office/word/2010/wordprocessingCanvas" xmlns:cx="http://schemas.microsoft.com/office/drawing/2014/chartex" xmlns:cx1="http://schemas.microsoft.com/office/drawing/2015/9/8/chartex" xmlns:cx2="http://schemas.microsoft.com/office/drawing/2015/10/21/chartex" xmlns:cx3="http://schemas.microsoft.com/office/drawing/2016/5/9/chartex" xmlns:cx4="http://schemas.microsoft.com/office/drawing/2016/5/10/chartex" xmlns:cx5="http://schemas.microsoft.com/office/drawing/2016/5/11/chartex" xmlns:cx6="http://schemas.microsoft.com/office/drawing/2016/5/12/chartex" xmlns:cx7="http://schemas.microsoft.com/office/drawing/2016/5/13/chartex" xmlns:cx8="http://schemas.microsoft.com/office/drawing/2016/5/14/chartex" xmlns:mc="http://schemas.openxmlformats.org/markup-compatibility/2006" xmlns:aink="http://schemas.microsoft.com/office/drawing/2016/ink" xmlns:am3d="http://schemas.microsoft.com/office/drawing/2017/model3d" xmlns:o="urn:schemas-microsoft-com:office:office" xmlns:oel="http://schemas.microsoft.com/office/2019/extlst" xmlns:r="http://schemas.openxmlformats.org/officeDocument/2006/relationships" xmlns:m="http://schemas.openxmlformats.org/officeDocument/2006/math" xmlns:v="urn:schemas-microsoft-com:vml" xmlns:wp14="http://schemas.microsoft.com/office/word/2010/wordprocessingDrawing" xmlns:wp="http://schemas.openxmlformats.org/drawingml/2006/wordprocessingDrawing" xmlns:w10="urn:schemas-microsoft-com:office:word" xmlns:w="http://schemas.openxmlformats.org/wordprocessingml/2006/main" xmlns:w14="http://schemas.microsoft.com/office/word/2010/wordml" xmlns:w15="http://schemas.microsoft.com/office/word/2012/wordml" xmlns:w16cex="http://schemas.microsoft.com/office/word/2018/wordml/cex" xmlns:w16cid="http://schemas.microsoft.com/office/word/2016/wordml/cid" xmlns:w16="http://schemas.microsoft.com/office/word/2018/wordml" xmlns:w16du="http://schemas.microsoft.com/office/word/2023/wordml/word16du" xmlns:w16sdtdh="http://schemas.microsoft.com/office/word/2020/wordml/sdtdatahash" xmlns:w16se="http://schemas.microsoft.com/office/word/2015/wordml/symex" xmlns:wpg="http://schemas.microsoft.com/office/word/2010/wordprocessingGroup" xmlns:wpi="http://schemas.microsoft.com/office/word/2010/wordprocessingInk" xmlns:wne="http://schemas.microsoft.com/office/word/2006/wordml" xmlns:wps="http://schemas.microsoft.com/office/word/2010/wordprocessingShape" mc:Ignorable="w14 w15 w16se w16cid w16 w16cex w16sdtdh wp14">
   <w:endnote w:type="separator" w:id="-1">
     <w:p>
       <w:r>
@@ -1438,7 +1589,7 @@
 </file>
 
 <file path=word/footer1.xml><?xml version="1.0" encoding="utf-8"?>
-<w:ftr xmlns:wpc="http://schemas.microsoft.com/office/word/2010/wordprocessingCanvas" xmlns:cx="http://schemas.microsoft.com/office/drawing/2014/chartex" xmlns:cx1="http://schemas.microsoft.com/office/drawing/2015/9/8/chartex" xmlns:cx2="http://schemas.microsoft.com/office/drawing/2015/10/21/chartex" xmlns:cx3="http://schemas.microsoft.com/office/drawing/2016/5/9/chartex" xmlns:cx4="http://schemas.microsoft.com/office/drawing/2016/5/10/chartex" xmlns:cx5="http://schemas.microsoft.com/office/drawing/2016/5/11/chartex" xmlns:cx6="http://schemas.microsoft.com/office/drawing/2016/5/12/chartex" xmlns:cx7="http://schemas.microsoft.com/office/drawing/2016/5/13/chartex" xmlns:cx8="http://schemas.microsoft.com/office/drawing/2016/5/14/chartex" xmlns:mc="http://schemas.openxmlformats.org/markup-compatibility/2006" xmlns:aink="http://schemas.microsoft.com/office/drawing/2016/ink" xmlns:am3d="http://schemas.microsoft.com/office/drawing/2017/model3d" xmlns:o="urn:schemas-microsoft-com:office:office" xmlns:oel="http://schemas.microsoft.com/office/2019/extlst" xmlns:r="http://schemas.openxmlformats.org/officeDocument/2006/relationships" xmlns:m="http://schemas.openxmlformats.org/officeDocument/2006/math" xmlns:v="urn:schemas-microsoft-com:vml" xmlns:wp14="http://schemas.microsoft.com/office/word/2010/wordprocessingDrawing" xmlns:wp="http://schemas.openxmlformats.org/drawingml/2006/wordprocessingDrawing" xmlns:w10="urn:schemas-microsoft-com:office:word" xmlns:w="http://schemas.openxmlformats.org/wordprocessingml/2006/main" xmlns:w14="http://schemas.microsoft.com/office/word/2010/wordml" xmlns:w15="http://schemas.microsoft.com/office/word/2012/wordml" xmlns:w16cex="http://schemas.microsoft.com/office/word/2018/wordml/cex" xmlns:w16cid="http://schemas.microsoft.com/office/word/2016/wordml/cid" xmlns:w16="http://schemas.microsoft.com/office/word/2018/wordml" xmlns:w16sdtdh="http://schemas.microsoft.com/office/word/2020/wordml/sdtdatahash" xmlns:w16se="http://schemas.microsoft.com/office/word/2015/wordml/symex" xmlns:wpg="http://schemas.microsoft.com/office/word/2010/wordprocessingGroup" xmlns:wpi="http://schemas.microsoft.com/office/word/2010/wordprocessingInk" xmlns:wne="http://schemas.microsoft.com/office/word/2006/wordml" xmlns:wps="http://schemas.microsoft.com/office/word/2010/wordprocessingShape" mc:Ignorable="w14 w15 w16se w16cid w16 w16cex w16sdtdh wp14">
+<w:ftr xmlns:wpc="http://schemas.microsoft.com/office/word/2010/wordprocessingCanvas" xmlns:cx="http://schemas.microsoft.com/office/drawing/2014/chartex" xmlns:cx1="http://schemas.microsoft.com/office/drawing/2015/9/8/chartex" xmlns:cx2="http://schemas.microsoft.com/office/drawing/2015/10/21/chartex" xmlns:cx3="http://schemas.microsoft.com/office/drawing/2016/5/9/chartex" xmlns:cx4="http://schemas.microsoft.com/office/drawing/2016/5/10/chartex" xmlns:cx5="http://schemas.microsoft.com/office/drawing/2016/5/11/chartex" xmlns:cx6="http://schemas.microsoft.com/office/drawing/2016/5/12/chartex" xmlns:cx7="http://schemas.microsoft.com/office/drawing/2016/5/13/chartex" xmlns:cx8="http://schemas.microsoft.com/office/drawing/2016/5/14/chartex" xmlns:mc="http://schemas.openxmlformats.org/markup-compatibility/2006" xmlns:aink="http://schemas.microsoft.com/office/drawing/2016/ink" xmlns:am3d="http://schemas.microsoft.com/office/drawing/2017/model3d" xmlns:o="urn:schemas-microsoft-com:office:office" xmlns:oel="http://schemas.microsoft.com/office/2019/extlst" xmlns:r="http://schemas.openxmlformats.org/officeDocument/2006/relationships" xmlns:m="http://schemas.openxmlformats.org/officeDocument/2006/math" xmlns:v="urn:schemas-microsoft-com:vml" xmlns:wp14="http://schemas.microsoft.com/office/word/2010/wordprocessingDrawing" xmlns:wp="http://schemas.openxmlformats.org/drawingml/2006/wordprocessingDrawing" xmlns:w10="urn:schemas-microsoft-com:office:word" xmlns:w="http://schemas.openxmlformats.org/wordprocessingml/2006/main" xmlns:w14="http://schemas.microsoft.com/office/word/2010/wordml" xmlns:w15="http://schemas.microsoft.com/office/word/2012/wordml" xmlns:w16cex="http://schemas.microsoft.com/office/word/2018/wordml/cex" xmlns:w16cid="http://schemas.microsoft.com/office/word/2016/wordml/cid" xmlns:w16="http://schemas.microsoft.com/office/word/2018/wordml" xmlns:w16du="http://schemas.microsoft.com/office/word/2023/wordml/word16du" xmlns:w16sdtdh="http://schemas.microsoft.com/office/word/2020/wordml/sdtdatahash" xmlns:w16se="http://schemas.microsoft.com/office/word/2015/wordml/symex" xmlns:wpg="http://schemas.microsoft.com/office/word/2010/wordprocessingGroup" xmlns:wpi="http://schemas.microsoft.com/office/word/2010/wordprocessingInk" xmlns:wne="http://schemas.microsoft.com/office/word/2006/wordml" xmlns:wps="http://schemas.microsoft.com/office/word/2010/wordprocessingShape" mc:Ignorable="w14 w15 w16se w16cid w16 w16cex w16sdtdh wp14">
   <w:p>
     <w:pPr>
       <w:pStyle w:val="Footer"/>
@@ -1683,7 +1834,7 @@
 </file>
 
 <file path=word/footnotes.xml><?xml version="1.0" encoding="utf-8"?>
-<w:footnotes xmlns:wpc="http://schemas.microsoft.com/office/word/2010/wordprocessingCanvas" xmlns:cx="http://schemas.microsoft.com/office/drawing/2014/chartex" xmlns:cx1="http://schemas.microsoft.com/office/drawing/2015/9/8/chartex" xmlns:cx2="http://schemas.microsoft.com/office/drawing/2015/10/21/chartex" xmlns:cx3="http://schemas.microsoft.com/office/drawing/2016/5/9/chartex" xmlns:cx4="http://schemas.microsoft.com/office/drawing/2016/5/10/chartex" xmlns:cx5="http://schemas.microsoft.com/office/drawing/2016/5/11/chartex" xmlns:cx6="http://schemas.microsoft.com/office/drawing/2016/5/12/chartex" xmlns:cx7="http://schemas.microsoft.com/office/drawing/2016/5/13/chartex" xmlns:cx8="http://schemas.microsoft.com/office/drawing/2016/5/14/chartex" xmlns:mc="http://schemas.openxmlformats.org/markup-compatibility/2006" xmlns:aink="http://schemas.microsoft.com/office/drawing/2016/ink" xmlns:am3d="http://schemas.microsoft.com/office/drawing/2017/model3d" xmlns:o="urn:schemas-microsoft-com:office:office" xmlns:oel="http://schemas.microsoft.com/office/2019/extlst" xmlns:r="http://schemas.openxmlformats.org/officeDocument/2006/relationships" xmlns:m="http://schemas.openxmlformats.org/officeDocument/2006/math" xmlns:v="urn:schemas-microsoft-com:vml" xmlns:wp14="http://schemas.microsoft.com/office/word/2010/wordprocessingDrawing" xmlns:wp="http://schemas.openxmlformats.org/drawingml/2006/wordprocessingDrawing" xmlns:w10="urn:schemas-microsoft-com:office:word" xmlns:w="http://schemas.openxmlformats.org/wordprocessingml/2006/main" xmlns:w14="http://schemas.microsoft.com/office/word/2010/wordml" xmlns:w15="http://schemas.microsoft.com/office/word/2012/wordml" xmlns:w16cex="http://schemas.microsoft.com/office/word/2018/wordml/cex" xmlns:w16cid="http://schemas.microsoft.com/office/word/2016/wordml/cid" xmlns:w16="http://schemas.microsoft.com/office/word/2018/wordml" xmlns:w16sdtdh="http://schemas.microsoft.com/office/word/2020/wordml/sdtdatahash" xmlns:w16se="http://schemas.microsoft.com/office/word/2015/wordml/symex" xmlns:wpg="http://schemas.microsoft.com/office/word/2010/wordprocessingGroup" xmlns:wpi="http://schemas.microsoft.com/office/word/2010/wordprocessingInk" xmlns:wne="http://schemas.microsoft.com/office/word/2006/wordml" xmlns:wps="http://schemas.microsoft.com/office/word/2010/wordprocessingShape" mc:Ignorable="w14 w15 w16se w16cid w16 w16cex w16sdtdh wp14">
+<w:footnotes xmlns:wpc="http://schemas.microsoft.com/office/word/2010/wordprocessingCanvas" xmlns:cx="http://schemas.microsoft.com/office/drawing/2014/chartex" xmlns:cx1="http://schemas.microsoft.com/office/drawing/2015/9/8/chartex" xmlns:cx2="http://schemas.microsoft.com/office/drawing/2015/10/21/chartex" xmlns:cx3="http://schemas.microsoft.com/office/drawing/2016/5/9/chartex" xmlns:cx4="http://schemas.microsoft.com/office/drawing/2016/5/10/chartex" xmlns:cx5="http://schemas.microsoft.com/office/drawing/2016/5/11/chartex" xmlns:cx6="http://schemas.microsoft.com/office/drawing/2016/5/12/chartex" xmlns:cx7="http://schemas.microsoft.com/office/drawing/2016/5/13/chartex" xmlns:cx8="http://schemas.microsoft.com/office/drawing/2016/5/14/chartex" xmlns:mc="http://schemas.openxmlformats.org/markup-compatibility/2006" xmlns:aink="http://schemas.microsoft.com/office/drawing/2016/ink" xmlns:am3d="http://schemas.microsoft.com/office/drawing/2017/model3d" xmlns:o="urn:schemas-microsoft-com:office:office" xmlns:oel="http://schemas.microsoft.com/office/2019/extlst" xmlns:r="http://schemas.openxmlformats.org/officeDocument/2006/relationships" xmlns:m="http://schemas.openxmlformats.org/officeDocument/2006/math" xmlns:v="urn:schemas-microsoft-com:vml" xmlns:wp14="http://schemas.microsoft.com/office/word/2010/wordprocessingDrawing" xmlns:wp="http://schemas.openxmlformats.org/drawingml/2006/wordprocessingDrawing" xmlns:w10="urn:schemas-microsoft-com:office:word" xmlns:w="http://schemas.openxmlformats.org/wordprocessingml/2006/main" xmlns:w14="http://schemas.microsoft.com/office/word/2010/wordml" xmlns:w15="http://schemas.microsoft.com/office/word/2012/wordml" xmlns:w16cex="http://schemas.microsoft.com/office/word/2018/wordml/cex" xmlns:w16cid="http://schemas.microsoft.com/office/word/2016/wordml/cid" xmlns:w16="http://schemas.microsoft.com/office/word/2018/wordml" xmlns:w16du="http://schemas.microsoft.com/office/word/2023/wordml/word16du" xmlns:w16sdtdh="http://schemas.microsoft.com/office/word/2020/wordml/sdtdatahash" xmlns:w16se="http://schemas.microsoft.com/office/word/2015/wordml/symex" xmlns:wpg="http://schemas.microsoft.com/office/word/2010/wordprocessingGroup" xmlns:wpi="http://schemas.microsoft.com/office/word/2010/wordprocessingInk" xmlns:wne="http://schemas.microsoft.com/office/word/2006/wordml" xmlns:wps="http://schemas.microsoft.com/office/word/2010/wordprocessingShape" mc:Ignorable="w14 w15 w16se w16cid w16 w16cex w16sdtdh wp14">
   <w:footnote w:type="separator" w:id="-1">
     <w:p>
       <w:r>
@@ -1702,7 +1853,7 @@
 </file>
 
 <file path=word/header1.xml><?xml version="1.0" encoding="utf-8"?>
-<w:hdr xmlns:wpc="http://schemas.microsoft.com/office/word/2010/wordprocessingCanvas" xmlns:cx="http://schemas.microsoft.com/office/drawing/2014/chartex" xmlns:cx1="http://schemas.microsoft.com/office/drawing/2015/9/8/chartex" xmlns:cx2="http://schemas.microsoft.com/office/drawing/2015/10/21/chartex" xmlns:cx3="http://schemas.microsoft.com/office/drawing/2016/5/9/chartex" xmlns:cx4="http://schemas.microsoft.com/office/drawing/2016/5/10/chartex" xmlns:cx5="http://schemas.microsoft.com/office/drawing/2016/5/11/chartex" xmlns:cx6="http://schemas.microsoft.com/office/drawing/2016/5/12/chartex" xmlns:cx7="http://schemas.microsoft.com/office/drawing/2016/5/13/chartex" xmlns:cx8="http://schemas.microsoft.com/office/drawing/2016/5/14/chartex" xmlns:mc="http://schemas.openxmlformats.org/markup-compatibility/2006" xmlns:aink="http://schemas.microsoft.com/office/drawing/2016/ink" xmlns:am3d="http://schemas.microsoft.com/office/drawing/2017/model3d" xmlns:o="urn:schemas-microsoft-com:office:office" xmlns:oel="http://schemas.microsoft.com/office/2019/extlst" xmlns:r="http://schemas.openxmlformats.org/officeDocument/2006/relationships" xmlns:m="http://schemas.openxmlformats.org/officeDocument/2006/math" xmlns:v="urn:schemas-microsoft-com:vml" xmlns:wp14="http://schemas.microsoft.com/office/word/2010/wordprocessingDrawing" xmlns:wp="http://schemas.openxmlformats.org/drawingml/2006/wordprocessingDrawing" xmlns:w10="urn:schemas-microsoft-com:office:word" xmlns:w="http://schemas.openxmlformats.org/wordprocessingml/2006/main" xmlns:w14="http://schemas.microsoft.com/office/word/2010/wordml" xmlns:w15="http://schemas.microsoft.com/office/word/2012/wordml" xmlns:w16cex="http://schemas.microsoft.com/office/word/2018/wordml/cex" xmlns:w16cid="http://schemas.microsoft.com/office/word/2016/wordml/cid" xmlns:w16="http://schemas.microsoft.com/office/word/2018/wordml" xmlns:w16sdtdh="http://schemas.microsoft.com/office/word/2020/wordml/sdtdatahash" xmlns:w16se="http://schemas.microsoft.com/office/word/2015/wordml/symex" xmlns:wpg="http://schemas.microsoft.com/office/word/2010/wordprocessingGroup" xmlns:wpi="http://schemas.microsoft.com/office/word/2010/wordprocessingInk" xmlns:wne="http://schemas.microsoft.com/office/word/2006/wordml" xmlns:wps="http://schemas.microsoft.com/office/word/2010/wordprocessingShape" mc:Ignorable="w14 w15 w16se w16cid w16 w16cex w16sdtdh wp14">
+<w:hdr xmlns:wpc="http://schemas.microsoft.com/office/word/2010/wordprocessingCanvas" xmlns:cx="http://schemas.microsoft.com/office/drawing/2014/chartex" xmlns:cx1="http://schemas.microsoft.com/office/drawing/2015/9/8/chartex" xmlns:cx2="http://schemas.microsoft.com/office/drawing/2015/10/21/chartex" xmlns:cx3="http://schemas.microsoft.com/office/drawing/2016/5/9/chartex" xmlns:cx4="http://schemas.microsoft.com/office/drawing/2016/5/10/chartex" xmlns:cx5="http://schemas.microsoft.com/office/drawing/2016/5/11/chartex" xmlns:cx6="http://schemas.microsoft.com/office/drawing/2016/5/12/chartex" xmlns:cx7="http://schemas.microsoft.com/office/drawing/2016/5/13/chartex" xmlns:cx8="http://schemas.microsoft.com/office/drawing/2016/5/14/chartex" xmlns:mc="http://schemas.openxmlformats.org/markup-compatibility/2006" xmlns:aink="http://schemas.microsoft.com/office/drawing/2016/ink" xmlns:am3d="http://schemas.microsoft.com/office/drawing/2017/model3d" xmlns:o="urn:schemas-microsoft-com:office:office" xmlns:oel="http://schemas.microsoft.com/office/2019/extlst" xmlns:r="http://schemas.openxmlformats.org/officeDocument/2006/relationships" xmlns:m="http://schemas.openxmlformats.org/officeDocument/2006/math" xmlns:v="urn:schemas-microsoft-com:vml" xmlns:wp14="http://schemas.microsoft.com/office/word/2010/wordprocessingDrawing" xmlns:wp="http://schemas.openxmlformats.org/drawingml/2006/wordprocessingDrawing" xmlns:w10="urn:schemas-microsoft-com:office:word" xmlns:w="http://schemas.openxmlformats.org/wordprocessingml/2006/main" xmlns:w14="http://schemas.microsoft.com/office/word/2010/wordml" xmlns:w15="http://schemas.microsoft.com/office/word/2012/wordml" xmlns:w16cex="http://schemas.microsoft.com/office/word/2018/wordml/cex" xmlns:w16cid="http://schemas.microsoft.com/office/word/2016/wordml/cid" xmlns:w16="http://schemas.microsoft.com/office/word/2018/wordml" xmlns:w16du="http://schemas.microsoft.com/office/word/2023/wordml/word16du" xmlns:w16sdtdh="http://schemas.microsoft.com/office/word/2020/wordml/sdtdatahash" xmlns:w16se="http://schemas.microsoft.com/office/word/2015/wordml/symex" xmlns:wpg="http://schemas.microsoft.com/office/word/2010/wordprocessingGroup" xmlns:wpi="http://schemas.microsoft.com/office/word/2010/wordprocessingInk" xmlns:wne="http://schemas.microsoft.com/office/word/2006/wordml" xmlns:wps="http://schemas.microsoft.com/office/word/2010/wordprocessingShape" mc:Ignorable="w14 w15 w16se w16cid w16 w16cex w16sdtdh wp14">
   <w:p>
     <w:pPr>
       <w:pStyle w:val="Header"/>
@@ -1726,7 +1877,7 @@
 </file>
 
 <file path=word/numbering.xml><?xml version="1.0" encoding="utf-8"?>
-<w:numbering xmlns:wpc="http://schemas.microsoft.com/office/word/2010/wordprocessingCanvas" xmlns:cx="http://schemas.microsoft.com/office/drawing/2014/chartex" xmlns:cx1="http://schemas.microsoft.com/office/drawing/2015/9/8/chartex" xmlns:cx2="http://schemas.microsoft.com/office/drawing/2015/10/21/chartex" xmlns:cx3="http://schemas.microsoft.com/office/drawing/2016/5/9/chartex" xmlns:cx4="http://schemas.microsoft.com/office/drawing/2016/5/10/chartex" xmlns:cx5="http://schemas.microsoft.com/office/drawing/2016/5/11/chartex" xmlns:cx6="http://schemas.microsoft.com/office/drawing/2016/5/12/chartex" xmlns:cx7="http://schemas.microsoft.com/office/drawing/2016/5/13/chartex" xmlns:cx8="http://schemas.microsoft.com/office/drawing/2016/5/14/chartex" xmlns:mc="http://schemas.openxmlformats.org/markup-compatibility/2006" xmlns:aink="http://schemas.microsoft.com/office/drawing/2016/ink" xmlns:am3d="http://schemas.microsoft.com/office/drawing/2017/model3d" xmlns:o="urn:schemas-microsoft-com:office:office" xmlns:oel="http://schemas.microsoft.com/office/2019/extlst" xmlns:r="http://schemas.openxmlformats.org/officeDocument/2006/relationships" xmlns:m="http://schemas.openxmlformats.org/officeDocument/2006/math" xmlns:v="urn:schemas-microsoft-com:vml" xmlns:wp14="http://schemas.microsoft.com/office/word/2010/wordprocessingDrawing" xmlns:wp="http://schemas.openxmlformats.org/drawingml/2006/wordprocessingDrawing" xmlns:w10="urn:schemas-microsoft-com:office:word" xmlns:w="http://schemas.openxmlformats.org/wordprocessingml/2006/main" xmlns:w14="http://schemas.microsoft.com/office/word/2010/wordml" xmlns:w15="http://schemas.microsoft.com/office/word/2012/wordml" xmlns:w16cex="http://schemas.microsoft.com/office/word/2018/wordml/cex" xmlns:w16cid="http://schemas.microsoft.com/office/word/2016/wordml/cid" xmlns:w16="http://schemas.microsoft.com/office/word/2018/wordml" xmlns:w16sdtdh="http://schemas.microsoft.com/office/word/2020/wordml/sdtdatahash" xmlns:w16se="http://schemas.microsoft.com/office/word/2015/wordml/symex" xmlns:wpg="http://schemas.microsoft.com/office/word/2010/wordprocessingGroup" xmlns:wpi="http://schemas.microsoft.com/office/word/2010/wordprocessingInk" xmlns:wne="http://schemas.microsoft.com/office/word/2006/wordml" xmlns:wps="http://schemas.microsoft.com/office/word/2010/wordprocessingShape" mc:Ignorable="w14 w15 w16se w16cid w16 w16cex w16sdtdh wp14">
+<w:numbering xmlns:wpc="http://schemas.microsoft.com/office/word/2010/wordprocessingCanvas" xmlns:cx="http://schemas.microsoft.com/office/drawing/2014/chartex" xmlns:cx1="http://schemas.microsoft.com/office/drawing/2015/9/8/chartex" xmlns:cx2="http://schemas.microsoft.com/office/drawing/2015/10/21/chartex" xmlns:cx3="http://schemas.microsoft.com/office/drawing/2016/5/9/chartex" xmlns:cx4="http://schemas.microsoft.com/office/drawing/2016/5/10/chartex" xmlns:cx5="http://schemas.microsoft.com/office/drawing/2016/5/11/chartex" xmlns:cx6="http://schemas.microsoft.com/office/drawing/2016/5/12/chartex" xmlns:cx7="http://schemas.microsoft.com/office/drawing/2016/5/13/chartex" xmlns:cx8="http://schemas.microsoft.com/office/drawing/2016/5/14/chartex" xmlns:mc="http://schemas.openxmlformats.org/markup-compatibility/2006" xmlns:aink="http://schemas.microsoft.com/office/drawing/2016/ink" xmlns:am3d="http://schemas.microsoft.com/office/drawing/2017/model3d" xmlns:o="urn:schemas-microsoft-com:office:office" xmlns:oel="http://schemas.microsoft.com/office/2019/extlst" xmlns:r="http://schemas.openxmlformats.org/officeDocument/2006/relationships" xmlns:m="http://schemas.openxmlformats.org/officeDocument/2006/math" xmlns:v="urn:schemas-microsoft-com:vml" xmlns:wp14="http://schemas.microsoft.com/office/word/2010/wordprocessingDrawing" xmlns:wp="http://schemas.openxmlformats.org/drawingml/2006/wordprocessingDrawing" xmlns:w10="urn:schemas-microsoft-com:office:word" xmlns:w="http://schemas.openxmlformats.org/wordprocessingml/2006/main" xmlns:w14="http://schemas.microsoft.com/office/word/2010/wordml" xmlns:w15="http://schemas.microsoft.com/office/word/2012/wordml" xmlns:w16cex="http://schemas.microsoft.com/office/word/2018/wordml/cex" xmlns:w16cid="http://schemas.microsoft.com/office/word/2016/wordml/cid" xmlns:w16="http://schemas.microsoft.com/office/word/2018/wordml" xmlns:w16du="http://schemas.microsoft.com/office/word/2023/wordml/word16du" xmlns:w16sdtdh="http://schemas.microsoft.com/office/word/2020/wordml/sdtdatahash" xmlns:w16se="http://schemas.microsoft.com/office/word/2015/wordml/symex" xmlns:wpg="http://schemas.microsoft.com/office/word/2010/wordprocessingGroup" xmlns:wpi="http://schemas.microsoft.com/office/word/2010/wordprocessingInk" xmlns:wne="http://schemas.microsoft.com/office/word/2006/wordml" xmlns:wps="http://schemas.microsoft.com/office/word/2010/wordprocessingShape" mc:Ignorable="w14 w15 w16se w16cid w16 w16cex w16sdtdh wp14">
   <w:abstractNum w:abstractNumId="0" w15:restartNumberingAfterBreak="0">
     <w:nsid w:val="08B2501C"/>
     <w:multiLevelType w:val="hybridMultilevel"/>

</xml_diff>